<commit_message>
fixed the bugs in pytorch!
</commit_message>
<xml_diff>
--- a/Presentation/דוח סופי.docx
+++ b/Presentation/דוח סופי.docx
@@ -70,19 +70,19 @@
           <w:rFonts w:asciiTheme="minorBidi" w:hAnsiTheme="minorBidi"/>
           <w:b/>
           <w:bCs/>
-          <w:sz w:val="48"/>
-          <w:szCs w:val="48"/>
-          <w:rtl/>
-          <w:lang w:val="en-US"/>
-        </w:rPr>
-      </w:pPr>
-      <w:r>
-        <w:rPr>
-          <w:rFonts w:asciiTheme="minorBidi" w:hAnsiTheme="minorBidi"/>
-          <w:b/>
-          <w:bCs/>
-          <w:sz w:val="48"/>
-          <w:szCs w:val="48"/>
+          <w:sz w:val="44"/>
+          <w:szCs w:val="44"/>
+          <w:rtl/>
+          <w:lang w:val="en-US"/>
+        </w:rPr>
+      </w:pPr>
+      <w:r>
+        <w:rPr>
+          <w:rFonts w:asciiTheme="minorBidi" w:hAnsiTheme="minorBidi"/>
+          <w:b/>
+          <w:bCs/>
+          <w:sz w:val="44"/>
+          <w:szCs w:val="44"/>
           <w:lang w:val="en-US"/>
         </w:rPr>
         <w:t>NBA GAME WINNING PREDICTOR</w:t>
@@ -98,6 +98,7 @@
           <w:sz w:val="40"/>
           <w:szCs w:val="40"/>
           <w:rtl/>
+          <w:lang w:val="en-US"/>
         </w:rPr>
       </w:pPr>
     </w:p>
@@ -1786,6 +1787,16 @@
         </w:rPr>
         <w:t>רצפי ניצחונות של שתי הקבוצות</w:t>
       </w:r>
+      <w:r>
+        <w:rPr>
+          <w:rFonts w:asciiTheme="minorBidi" w:hAnsiTheme="minorBidi" w:hint="cs"/>
+          <w:sz w:val="24"/>
+          <w:szCs w:val="24"/>
+          <w:rtl/>
+          <w:lang w:val="en-US"/>
+        </w:rPr>
+        <w:t xml:space="preserve"> (מספר טבעי)</w:t>
+      </w:r>
     </w:p>
     <w:p>
       <w:pPr>
@@ -1812,6 +1823,16 @@
         </w:rPr>
         <w:t>שחקני "אולסטאר" של שתי הקבוצות</w:t>
       </w:r>
+      <w:r>
+        <w:rPr>
+          <w:rFonts w:asciiTheme="minorBidi" w:hAnsiTheme="minorBidi" w:hint="cs"/>
+          <w:sz w:val="24"/>
+          <w:szCs w:val="24"/>
+          <w:rtl/>
+          <w:lang w:val="en-US"/>
+        </w:rPr>
+        <w:t xml:space="preserve"> (מספר טבעי)</w:t>
+      </w:r>
     </w:p>
     <w:p>
       <w:pPr>
@@ -1861,13 +1882,33 @@
       </w:r>
       <w:r>
         <w:rPr>
-          <w:rFonts w:asciiTheme="minorBidi" w:hAnsiTheme="minorBidi"/>
-          <w:sz w:val="24"/>
-          <w:szCs w:val="24"/>
-          <w:rtl/>
-          <w:lang w:val="en-US"/>
-        </w:rPr>
-        <w:t>).</w:t>
+          <w:rFonts w:asciiTheme="minorBidi" w:hAnsiTheme="minorBidi" w:hint="cs"/>
+          <w:sz w:val="24"/>
+          <w:szCs w:val="24"/>
+          <w:rtl/>
+          <w:lang w:val="en-US"/>
+        </w:rPr>
+        <w:t xml:space="preserve"> </w:t>
+      </w:r>
+      <w:r>
+        <w:rPr>
+          <w:rFonts w:asciiTheme="minorBidi" w:hAnsiTheme="minorBidi"/>
+          <w:sz w:val="24"/>
+          <w:szCs w:val="24"/>
+          <w:rtl/>
+          <w:lang w:val="en-US"/>
+        </w:rPr>
+        <w:t>–</w:t>
+      </w:r>
+      <w:r>
+        <w:rPr>
+          <w:rFonts w:asciiTheme="minorBidi" w:hAnsiTheme="minorBidi" w:hint="cs"/>
+          <w:sz w:val="24"/>
+          <w:szCs w:val="24"/>
+          <w:rtl/>
+          <w:lang w:val="en-US"/>
+        </w:rPr>
+        <w:t xml:space="preserve"> או 0 או 1.</w:t>
       </w:r>
     </w:p>
     <w:p>
@@ -1893,7 +1934,98 @@
           <w:rtl/>
           <w:lang w:val="en-US"/>
         </w:rPr>
-        <w:t xml:space="preserve">האם קבוצת הבית ניצחה את קבוצת החוץ במשחק הקודם ביניהן. </w:t>
+        <w:t>האם קבוצת הבית ניצחה את קבוצת החוץ במשחק הקודם ביניהן</w:t>
+      </w:r>
+      <w:r>
+        <w:rPr>
+          <w:rFonts w:asciiTheme="minorBidi" w:hAnsiTheme="minorBidi" w:hint="cs"/>
+          <w:sz w:val="24"/>
+          <w:szCs w:val="24"/>
+          <w:rtl/>
+          <w:lang w:val="en-US"/>
+        </w:rPr>
+        <w:t xml:space="preserve"> </w:t>
+      </w:r>
+      <w:r>
+        <w:rPr>
+          <w:rFonts w:asciiTheme="minorBidi" w:hAnsiTheme="minorBidi"/>
+          <w:sz w:val="24"/>
+          <w:szCs w:val="24"/>
+          <w:rtl/>
+          <w:lang w:val="en-US"/>
+        </w:rPr>
+        <w:t>–</w:t>
+      </w:r>
+      <w:r>
+        <w:rPr>
+          <w:rFonts w:asciiTheme="minorBidi" w:hAnsiTheme="minorBidi" w:hint="cs"/>
+          <w:sz w:val="24"/>
+          <w:szCs w:val="24"/>
+          <w:rtl/>
+          <w:lang w:val="en-US"/>
+        </w:rPr>
+        <w:t xml:space="preserve"> או 0 או 1.</w:t>
+      </w:r>
+    </w:p>
+    <w:p>
+      <w:pPr>
+        <w:bidi/>
+        <w:rPr>
+          <w:rFonts w:asciiTheme="minorBidi" w:hAnsiTheme="minorBidi" w:hint="cs"/>
+          <w:sz w:val="24"/>
+          <w:szCs w:val="24"/>
+          <w:rtl/>
+          <w:lang w:val="en-US"/>
+        </w:rPr>
+      </w:pPr>
+      <w:r>
+        <w:rPr>
+          <w:rFonts w:asciiTheme="minorBidi" w:hAnsiTheme="minorBidi" w:hint="cs"/>
+          <w:sz w:val="24"/>
+          <w:szCs w:val="24"/>
+          <w:rtl/>
+          <w:lang w:val="en-US"/>
+        </w:rPr>
+        <w:t xml:space="preserve">את הקבוצות אנחנו </w:t>
+      </w:r>
+      <w:r>
+        <w:rPr>
+          <w:rFonts w:asciiTheme="minorBidi" w:hAnsiTheme="minorBidi" w:hint="cs"/>
+          <w:sz w:val="24"/>
+          <w:szCs w:val="24"/>
+          <w:rtl/>
+          <w:lang w:val="en-US"/>
+        </w:rPr>
+        <w:t>מייצגים</w:t>
+      </w:r>
+      <w:r>
+        <w:rPr>
+          <w:rFonts w:asciiTheme="minorBidi" w:hAnsiTheme="minorBidi" w:hint="cs"/>
+          <w:sz w:val="24"/>
+          <w:szCs w:val="24"/>
+          <w:rtl/>
+          <w:lang w:val="en-US"/>
+        </w:rPr>
+        <w:t xml:space="preserve"> כ-</w:t>
+      </w:r>
+      <w:r>
+        <w:rPr>
+          <w:rFonts w:asciiTheme="minorBidi" w:hAnsiTheme="minorBidi"/>
+          <w:sz w:val="24"/>
+          <w:szCs w:val="24"/>
+          <w:lang w:val="en-US"/>
+        </w:rPr>
+        <w:t>one hot vector</w:t>
+      </w:r>
+      <w:r>
+        <w:rPr>
+          <w:rFonts w:asciiTheme="minorBidi" w:hAnsiTheme="minorBidi" w:hint="cs"/>
+          <w:sz w:val="24"/>
+          <w:szCs w:val="24"/>
+          <w:rtl/>
+          <w:lang w:val="en-US"/>
+        </w:rPr>
+        <w:t>.</w:t>
       </w:r>
     </w:p>
     <w:p>
@@ -2005,18 +2137,6 @@
         </w:rPr>
         <w:t xml:space="preserve"> כווקטור של מספרים (שאורכו משתנה לפי המידע שהוספנו).</w:t>
       </w:r>
-    </w:p>
-    <w:p>
-      <w:pPr>
-        <w:bidi/>
-        <w:rPr>
-          <w:rFonts w:asciiTheme="minorBidi" w:hAnsiTheme="minorBidi"/>
-          <w:sz w:val="24"/>
-          <w:szCs w:val="24"/>
-          <w:rtl/>
-          <w:lang w:val="en-US"/>
-        </w:rPr>
-      </w:pPr>
     </w:p>
     <w:p>
       <w:pPr>
@@ -2783,7 +2903,6 @@
           <w:bCs/>
           <w:sz w:val="32"/>
           <w:szCs w:val="32"/>
-          <w:rtl/>
         </w:rPr>
       </w:pPr>
     </w:p>
@@ -4024,35 +4143,32 @@
           <w:bCs/>
           <w:sz w:val="24"/>
           <w:szCs w:val="24"/>
-          <w:rtl/>
-          <w:lang w:val="en-US"/>
-        </w:rPr>
-      </w:pPr>
-    </w:p>
-    <w:p>
-      <w:pPr>
-        <w:bidi/>
-        <w:rPr>
-          <w:rFonts w:asciiTheme="minorBidi" w:hAnsiTheme="minorBidi"/>
-          <w:b/>
-          <w:bCs/>
-          <w:sz w:val="24"/>
-          <w:szCs w:val="24"/>
-          <w:rtl/>
-          <w:lang w:val="en-US"/>
-        </w:rPr>
-      </w:pPr>
-    </w:p>
-    <w:p>
-      <w:pPr>
-        <w:bidi/>
-        <w:rPr>
-          <w:rFonts w:asciiTheme="minorBidi" w:hAnsiTheme="minorBidi"/>
-          <w:b/>
-          <w:bCs/>
-          <w:sz w:val="24"/>
-          <w:szCs w:val="24"/>
-          <w:rtl/>
+          <w:lang w:val="en-US"/>
+        </w:rPr>
+      </w:pPr>
+    </w:p>
+    <w:p>
+      <w:pPr>
+        <w:bidi/>
+        <w:rPr>
+          <w:rFonts w:asciiTheme="minorBidi" w:hAnsiTheme="minorBidi"/>
+          <w:b/>
+          <w:bCs/>
+          <w:sz w:val="24"/>
+          <w:szCs w:val="24"/>
+          <w:lang w:val="en-US"/>
+        </w:rPr>
+      </w:pPr>
+    </w:p>
+    <w:p>
+      <w:pPr>
+        <w:bidi/>
+        <w:rPr>
+          <w:rFonts w:asciiTheme="minorBidi" w:hAnsiTheme="minorBidi"/>
+          <w:b/>
+          <w:bCs/>
+          <w:sz w:val="24"/>
+          <w:szCs w:val="24"/>
           <w:lang w:val="en-US"/>
         </w:rPr>
       </w:pPr>
@@ -4103,13 +4219,17 @@
         <w:bidi/>
         <w:rPr>
           <w:rFonts w:asciiTheme="minorBidi" w:hAnsiTheme="minorBidi"/>
-          <w:rtl/>
-          <w:lang w:val="en-US"/>
-        </w:rPr>
-      </w:pPr>
-      <w:r>
-        <w:rPr>
-          <w:rFonts w:asciiTheme="minorBidi" w:hAnsiTheme="minorBidi"/>
+          <w:sz w:val="24"/>
+          <w:szCs w:val="24"/>
+          <w:rtl/>
+          <w:lang w:val="en-US"/>
+        </w:rPr>
+      </w:pPr>
+      <w:r>
+        <w:rPr>
+          <w:rFonts w:asciiTheme="minorBidi" w:hAnsiTheme="minorBidi"/>
+          <w:sz w:val="24"/>
+          <w:szCs w:val="24"/>
           <w:rtl/>
           <w:lang w:val="en-US"/>
         </w:rPr>
@@ -4126,12 +4246,16 @@
         <w:bidi/>
         <w:rPr>
           <w:rFonts w:asciiTheme="minorBidi" w:hAnsiTheme="minorBidi"/>
+          <w:sz w:val="24"/>
+          <w:szCs w:val="24"/>
           <w:lang w:val="en-US"/>
         </w:rPr>
       </w:pPr>
       <w:r>
         <w:rPr>
           <w:rFonts w:asciiTheme="minorBidi" w:hAnsiTheme="minorBidi" w:hint="cs"/>
+          <w:sz w:val="24"/>
+          <w:szCs w:val="24"/>
           <w:rtl/>
           <w:lang w:val="en-US"/>
         </w:rPr>
@@ -4140,6 +4264,8 @@
       <w:r>
         <w:rPr>
           <w:rFonts w:asciiTheme="minorBidi" w:hAnsiTheme="minorBidi"/>
+          <w:sz w:val="24"/>
+          <w:szCs w:val="24"/>
           <w:lang w:val="en-US"/>
         </w:rPr>
         <w:t>1,3,5,7</w:t>
@@ -4147,6 +4273,8 @@
       <w:r>
         <w:rPr>
           <w:rFonts w:asciiTheme="minorBidi" w:hAnsiTheme="minorBidi" w:hint="cs"/>
+          <w:sz w:val="24"/>
+          <w:szCs w:val="24"/>
           <w:rtl/>
           <w:lang w:val="en-US"/>
         </w:rPr>
@@ -4163,12 +4291,16 @@
         <w:bidi/>
         <w:rPr>
           <w:rFonts w:asciiTheme="minorBidi" w:hAnsiTheme="minorBidi"/>
-          <w:lang w:val="en-US"/>
-        </w:rPr>
-      </w:pPr>
-      <w:r>
-        <w:rPr>
-          <w:rFonts w:asciiTheme="minorBidi" w:hAnsiTheme="minorBidi"/>
+          <w:sz w:val="24"/>
+          <w:szCs w:val="24"/>
+          <w:lang w:val="en-US"/>
+        </w:rPr>
+      </w:pPr>
+      <w:r>
+        <w:rPr>
+          <w:rFonts w:asciiTheme="minorBidi" w:hAnsiTheme="minorBidi"/>
+          <w:sz w:val="24"/>
+          <w:szCs w:val="24"/>
           <w:rtl/>
           <w:lang w:val="en-US"/>
         </w:rPr>
@@ -4177,6 +4309,8 @@
       <w:r>
         <w:rPr>
           <w:rFonts w:asciiTheme="minorBidi" w:hAnsiTheme="minorBidi"/>
+          <w:sz w:val="24"/>
+          <w:szCs w:val="24"/>
           <w:lang w:val="en-US"/>
         </w:rPr>
         <w:t>epochs</w:t>
@@ -4184,6 +4318,8 @@
       <w:r>
         <w:rPr>
           <w:rFonts w:asciiTheme="minorBidi" w:hAnsiTheme="minorBidi" w:hint="cs"/>
+          <w:sz w:val="24"/>
+          <w:szCs w:val="24"/>
           <w:rtl/>
           <w:lang w:val="en-US"/>
         </w:rPr>
@@ -4200,12 +4336,16 @@
         <w:bidi/>
         <w:rPr>
           <w:rFonts w:asciiTheme="minorBidi" w:hAnsiTheme="minorBidi"/>
-          <w:lang w:val="en-US"/>
-        </w:rPr>
-      </w:pPr>
-      <w:r>
-        <w:rPr>
-          <w:rFonts w:asciiTheme="minorBidi" w:hAnsiTheme="minorBidi"/>
+          <w:sz w:val="24"/>
+          <w:szCs w:val="24"/>
+          <w:lang w:val="en-US"/>
+        </w:rPr>
+      </w:pPr>
+      <w:r>
+        <w:rPr>
+          <w:rFonts w:asciiTheme="minorBidi" w:hAnsiTheme="minorBidi"/>
+          <w:sz w:val="24"/>
+          <w:szCs w:val="24"/>
           <w:lang w:val="en-US"/>
         </w:rPr>
         <w:t>Batch size</w:t>
@@ -4213,6 +4353,8 @@
       <w:r>
         <w:rPr>
           <w:rFonts w:asciiTheme="minorBidi" w:hAnsiTheme="minorBidi" w:hint="cs"/>
+          <w:sz w:val="24"/>
+          <w:szCs w:val="24"/>
           <w:rtl/>
           <w:lang w:val="en-US"/>
         </w:rPr>
@@ -4229,12 +4371,16 @@
         <w:bidi/>
         <w:rPr>
           <w:rFonts w:asciiTheme="minorBidi" w:hAnsiTheme="minorBidi"/>
-          <w:lang w:val="en-US"/>
-        </w:rPr>
-      </w:pPr>
-      <w:r>
-        <w:rPr>
-          <w:rFonts w:asciiTheme="minorBidi" w:hAnsiTheme="minorBidi"/>
+          <w:sz w:val="24"/>
+          <w:szCs w:val="24"/>
+          <w:lang w:val="en-US"/>
+        </w:rPr>
+      </w:pPr>
+      <w:r>
+        <w:rPr>
+          <w:rFonts w:asciiTheme="minorBidi" w:hAnsiTheme="minorBidi"/>
+          <w:sz w:val="24"/>
+          <w:szCs w:val="24"/>
           <w:lang w:val="en-US"/>
         </w:rPr>
         <w:t>Learning rate</w:t>
@@ -4242,6 +4388,8 @@
       <w:r>
         <w:rPr>
           <w:rFonts w:asciiTheme="minorBidi" w:hAnsiTheme="minorBidi" w:hint="cs"/>
+          <w:sz w:val="24"/>
+          <w:szCs w:val="24"/>
           <w:rtl/>
           <w:lang w:val="en-US"/>
         </w:rPr>
@@ -4258,12 +4406,16 @@
         <w:bidi/>
         <w:rPr>
           <w:rFonts w:asciiTheme="minorBidi" w:hAnsiTheme="minorBidi"/>
-          <w:lang w:val="en-US"/>
-        </w:rPr>
-      </w:pPr>
-      <w:r>
-        <w:rPr>
-          <w:rFonts w:asciiTheme="minorBidi" w:hAnsiTheme="minorBidi"/>
+          <w:sz w:val="24"/>
+          <w:szCs w:val="24"/>
+          <w:lang w:val="en-US"/>
+        </w:rPr>
+      </w:pPr>
+      <w:r>
+        <w:rPr>
+          <w:rFonts w:asciiTheme="minorBidi" w:hAnsiTheme="minorBidi"/>
+          <w:sz w:val="24"/>
+          <w:szCs w:val="24"/>
           <w:lang w:val="en-US"/>
         </w:rPr>
         <w:t>Activation functions</w:t>
@@ -4271,6 +4423,8 @@
       <w:r>
         <w:rPr>
           <w:rFonts w:asciiTheme="minorBidi" w:hAnsiTheme="minorBidi"/>
+          <w:sz w:val="24"/>
+          <w:szCs w:val="24"/>
           <w:rtl/>
           <w:lang w:val="en-US"/>
         </w:rPr>
@@ -4279,6 +4433,8 @@
       <w:r>
         <w:rPr>
           <w:rFonts w:asciiTheme="minorBidi" w:hAnsiTheme="minorBidi"/>
+          <w:sz w:val="24"/>
+          <w:szCs w:val="24"/>
           <w:lang w:val="en-US"/>
         </w:rPr>
         <w:t>tanh, ReLU</w:t>
@@ -4286,6 +4442,8 @@
       <w:r>
         <w:rPr>
           <w:rFonts w:asciiTheme="minorBidi" w:hAnsiTheme="minorBidi"/>
+          <w:sz w:val="24"/>
+          <w:szCs w:val="24"/>
           <w:rtl/>
           <w:lang w:val="en-US"/>
         </w:rPr>
@@ -4297,6 +4455,8 @@
         <w:bidi/>
         <w:rPr>
           <w:rFonts w:asciiTheme="minorBidi" w:hAnsiTheme="minorBidi" w:hint="cs"/>
+          <w:sz w:val="24"/>
+          <w:szCs w:val="24"/>
           <w:rtl/>
           <w:lang w:val="en-US"/>
         </w:rPr>
@@ -4304,6 +4464,8 @@
       <w:r>
         <w:rPr>
           <w:rFonts w:asciiTheme="minorBidi" w:hAnsiTheme="minorBidi" w:hint="cs"/>
+          <w:sz w:val="24"/>
+          <w:szCs w:val="24"/>
           <w:rtl/>
           <w:lang w:val="en-US"/>
         </w:rPr>
@@ -4312,6 +4474,8 @@
       <w:r>
         <w:rPr>
           <w:rFonts w:asciiTheme="minorBidi" w:hAnsiTheme="minorBidi" w:hint="cs"/>
+          <w:sz w:val="24"/>
+          <w:szCs w:val="24"/>
           <w:rtl/>
           <w:lang w:val="en-US"/>
         </w:rPr>
@@ -4320,6 +4484,8 @@
       <w:r>
         <w:rPr>
           <w:rFonts w:asciiTheme="minorBidi" w:hAnsiTheme="minorBidi" w:hint="cs"/>
+          <w:sz w:val="24"/>
+          <w:szCs w:val="24"/>
           <w:rtl/>
           <w:lang w:val="en-US"/>
         </w:rPr>
@@ -4328,6 +4494,8 @@
       <w:r>
         <w:rPr>
           <w:rFonts w:asciiTheme="minorBidi" w:hAnsiTheme="minorBidi" w:hint="cs"/>
+          <w:sz w:val="24"/>
+          <w:szCs w:val="24"/>
           <w:rtl/>
           <w:lang w:val="en-US"/>
         </w:rPr>
@@ -4336,6 +4504,8 @@
       <w:r>
         <w:rPr>
           <w:rFonts w:asciiTheme="minorBidi" w:hAnsiTheme="minorBidi" w:hint="cs"/>
+          <w:sz w:val="24"/>
+          <w:szCs w:val="24"/>
           <w:rtl/>
           <w:lang w:val="en-US"/>
         </w:rPr>
@@ -4344,6 +4514,8 @@
       <w:r>
         <w:rPr>
           <w:rFonts w:asciiTheme="minorBidi" w:hAnsiTheme="minorBidi" w:hint="cs"/>
+          <w:sz w:val="24"/>
+          <w:szCs w:val="24"/>
           <w:rtl/>
           <w:lang w:val="en-US"/>
         </w:rPr>
@@ -4352,6 +4524,8 @@
       <w:r>
         <w:rPr>
           <w:rFonts w:asciiTheme="minorBidi" w:hAnsiTheme="minorBidi"/>
+          <w:sz w:val="24"/>
+          <w:szCs w:val="24"/>
           <w:lang w:val="en-US"/>
         </w:rPr>
         <w:t>softmax</w:t>
@@ -4359,6 +4533,8 @@
       <w:r>
         <w:rPr>
           <w:rFonts w:asciiTheme="minorBidi" w:hAnsiTheme="minorBidi" w:hint="cs"/>
+          <w:sz w:val="24"/>
+          <w:szCs w:val="24"/>
           <w:rtl/>
           <w:lang w:val="en-US"/>
         </w:rPr>
@@ -4367,6 +4543,8 @@
       <w:r>
         <w:rPr>
           <w:rFonts w:asciiTheme="minorBidi" w:hAnsiTheme="minorBidi" w:hint="cs"/>
+          <w:sz w:val="24"/>
+          <w:szCs w:val="24"/>
           <w:rtl/>
           <w:lang w:val="en-US"/>
         </w:rPr>
@@ -4375,6 +4553,8 @@
       <w:r>
         <w:rPr>
           <w:rFonts w:asciiTheme="minorBidi" w:hAnsiTheme="minorBidi"/>
+          <w:sz w:val="24"/>
+          <w:szCs w:val="24"/>
           <w:lang w:val="en-US"/>
         </w:rPr>
         <w:t>loss</w:t>
@@ -4382,6 +4562,8 @@
       <w:r>
         <w:rPr>
           <w:rFonts w:asciiTheme="minorBidi" w:hAnsiTheme="minorBidi" w:hint="cs"/>
+          <w:sz w:val="24"/>
+          <w:szCs w:val="24"/>
           <w:rtl/>
           <w:lang w:val="en-US"/>
         </w:rPr>
@@ -4390,6 +4572,8 @@
       <w:r>
         <w:rPr>
           <w:rFonts w:asciiTheme="minorBidi" w:hAnsiTheme="minorBidi"/>
+          <w:sz w:val="24"/>
+          <w:szCs w:val="24"/>
           <w:rtl/>
           <w:lang w:val="en-US"/>
         </w:rPr>
@@ -4398,6 +4582,8 @@
       <w:r>
         <w:rPr>
           <w:rFonts w:asciiTheme="minorBidi" w:hAnsiTheme="minorBidi"/>
+          <w:sz w:val="24"/>
+          <w:szCs w:val="24"/>
           <w:lang w:val="en-US"/>
         </w:rPr>
         <w:t>cross entropy</w:t>
@@ -4405,6 +4591,8 @@
       <w:r>
         <w:rPr>
           <w:rFonts w:asciiTheme="minorBidi" w:hAnsiTheme="minorBidi" w:hint="cs"/>
+          <w:sz w:val="24"/>
+          <w:szCs w:val="24"/>
           <w:rtl/>
           <w:lang w:val="en-US"/>
         </w:rPr>
@@ -4426,6 +4614,8 @@
         <w:bidi/>
         <w:rPr>
           <w:rFonts w:asciiTheme="minorBidi" w:hAnsiTheme="minorBidi" w:hint="cs"/>
+          <w:sz w:val="24"/>
+          <w:szCs w:val="24"/>
           <w:rtl/>
           <w:lang w:val="en-US"/>
         </w:rPr>
@@ -4433,6 +4623,8 @@
       <w:r>
         <w:rPr>
           <w:rFonts w:asciiTheme="minorBidi" w:hAnsiTheme="minorBidi" w:hint="cs"/>
+          <w:sz w:val="24"/>
+          <w:szCs w:val="24"/>
           <w:u w:val="single"/>
           <w:rtl/>
           <w:lang w:val="en-US"/>
@@ -4444,22 +4636,13 @@
       <w:pPr>
         <w:bidi/>
         <w:rPr>
-          <w:rFonts w:asciiTheme="minorBidi" w:hAnsiTheme="minorBidi"/>
-          <w:sz w:val="24"/>
-          <w:szCs w:val="24"/>
-          <w:lang w:val="en-US"/>
-        </w:rPr>
-      </w:pPr>
-      <w:r>
-        <w:rPr>
           <w:rFonts w:asciiTheme="minorBidi" w:hAnsiTheme="minorBidi" w:hint="cs"/>
           <w:sz w:val="24"/>
           <w:szCs w:val="24"/>
           <w:rtl/>
           <w:lang w:val="en-US"/>
         </w:rPr>
-        <w:t>כאשר הוספנו את כל הפרמטרים לרשת</w:t>
-      </w:r>
+      </w:pPr>
       <w:r>
         <w:rPr>
           <w:rFonts w:asciiTheme="minorBidi" w:hAnsiTheme="minorBidi" w:hint="cs"/>
@@ -4468,7 +4651,16 @@
           <w:rtl/>
           <w:lang w:val="en-US"/>
         </w:rPr>
-        <w:t>, קיבלנו את התוצאות</w:t>
+        <w:t xml:space="preserve">נחלק את התוצאות לפי שתי פונקציות האקטיבציה שאנו משתמשים בהם: </w:t>
+      </w:r>
+      <w:r>
+        <w:rPr>
+          <w:rFonts w:asciiTheme="minorBidi" w:hAnsiTheme="minorBidi"/>
+          <w:sz w:val="24"/>
+          <w:szCs w:val="24"/>
+          <w:lang w:val="en-US"/>
+        </w:rPr>
+        <w:t>tanh</w:t>
       </w:r>
       <w:r>
         <w:rPr>
@@ -4478,17 +4670,25 @@
           <w:rtl/>
           <w:lang w:val="en-US"/>
         </w:rPr>
-        <w:t xml:space="preserve"> הכי טובות </w:t>
+        <w:t xml:space="preserve"> ו-</w:t>
       </w:r>
       <w:r>
         <w:rPr>
           <w:rFonts w:asciiTheme="minorBidi" w:hAnsiTheme="minorBidi" w:hint="cs"/>
           <w:sz w:val="24"/>
           <w:szCs w:val="24"/>
-          <w:rtl/>
-          <w:lang w:val="en-US"/>
-        </w:rPr>
-        <w:t>הבאות</w:t>
+          <w:lang w:val="en-US"/>
+        </w:rPr>
+        <w:t>R</w:t>
+      </w:r>
+      <w:r>
+        <w:rPr>
+          <w:rFonts w:asciiTheme="minorBidi" w:hAnsiTheme="minorBidi"/>
+          <w:sz w:val="24"/>
+          <w:szCs w:val="24"/>
+          <w:lang w:val="en-US"/>
+        </w:rPr>
+        <w:t>eLU</w:t>
       </w:r>
       <w:r>
         <w:rPr>
@@ -4498,16 +4698,7 @@
           <w:rtl/>
           <w:lang w:val="en-US"/>
         </w:rPr>
-        <w:t xml:space="preserve"> פר </w:t>
-      </w:r>
-      <w:r>
-        <w:rPr>
-          <w:rFonts w:asciiTheme="minorBidi" w:hAnsiTheme="minorBidi"/>
-          <w:sz w:val="24"/>
-          <w:szCs w:val="24"/>
-          <w:lang w:val="en-US"/>
-        </w:rPr>
-        <w:t>layers</w:t>
+        <w:t>.</w:t>
       </w:r>
       <w:r>
         <w:rPr>
@@ -4517,7 +4708,26 @@
           <w:rtl/>
           <w:lang w:val="en-US"/>
         </w:rPr>
-        <w:t>:</w:t>
+        <w:t xml:space="preserve"> הטבלאות הבאות מציגות את התוצאות הטובות ביותר פר </w:t>
+      </w:r>
+      <w:r>
+        <w:rPr>
+          <w:rFonts w:asciiTheme="minorBidi" w:hAnsiTheme="minorBidi"/>
+          <w:sz w:val="24"/>
+          <w:szCs w:val="24"/>
+          <w:lang w:val="en-US"/>
+        </w:rPr>
+        <w:t>layer</w:t>
+      </w:r>
+      <w:r>
+        <w:rPr>
+          <w:rFonts w:asciiTheme="minorBidi" w:hAnsiTheme="minorBidi" w:hint="cs"/>
+          <w:sz w:val="24"/>
+          <w:szCs w:val="24"/>
+          <w:rtl/>
+          <w:lang w:val="en-US"/>
+        </w:rPr>
+        <w:t xml:space="preserve"> וזאת כאשר הוספנו את כל הפרמטרים האופציונליים לדאטה.</w:t>
       </w:r>
     </w:p>
     <w:p>
@@ -4569,18 +4779,18 @@
         <w:tblLook w:val="04A0" w:firstRow="1" w:lastRow="0" w:firstColumn="1" w:lastColumn="0" w:noHBand="0" w:noVBand="1"/>
       </w:tblPr>
       <w:tblGrid>
-        <w:gridCol w:w="3331"/>
-        <w:gridCol w:w="3331"/>
+        <w:gridCol w:w="3124"/>
+        <w:gridCol w:w="3124"/>
       </w:tblGrid>
       <w:tr>
         <w:trPr>
           <w:cnfStyle w:val="100000000000" w:firstRow="1" w:lastRow="0" w:firstColumn="0" w:lastColumn="0" w:oddVBand="0" w:evenVBand="0" w:oddHBand="0" w:evenHBand="0" w:firstRowFirstColumn="0" w:firstRowLastColumn="0" w:lastRowFirstColumn="0" w:lastRowLastColumn="0"/>
-          <w:trHeight w:val="337"/>
+          <w:trHeight w:val="283"/>
         </w:trPr>
         <w:tc>
           <w:tcPr>
             <w:cnfStyle w:val="001000000000" w:firstRow="0" w:lastRow="0" w:firstColumn="1" w:lastColumn="0" w:oddVBand="0" w:evenVBand="0" w:oddHBand="0" w:evenHBand="0" w:firstRowFirstColumn="0" w:firstRowLastColumn="0" w:lastRowFirstColumn="0" w:lastRowLastColumn="0"/>
-            <w:tcW w:w="3331" w:type="dxa"/>
+            <w:tcW w:w="3124" w:type="dxa"/>
           </w:tcPr>
           <w:p>
             <w:pPr>
@@ -4588,8 +4798,8 @@
               <w:jc w:val="center"/>
               <w:rPr>
                 <w:rFonts w:asciiTheme="minorBidi" w:hAnsiTheme="minorBidi"/>
-                <w:sz w:val="24"/>
-                <w:szCs w:val="24"/>
+                <w:sz w:val="20"/>
+                <w:szCs w:val="20"/>
                 <w:rtl/>
                 <w:lang w:val="en-US"/>
               </w:rPr>
@@ -4597,8 +4807,8 @@
             <w:r>
               <w:rPr>
                 <w:rFonts w:asciiTheme="minorBidi" w:hAnsiTheme="minorBidi"/>
-                <w:sz w:val="24"/>
-                <w:szCs w:val="24"/>
+                <w:sz w:val="20"/>
+                <w:szCs w:val="20"/>
                 <w:lang w:val="en-US"/>
               </w:rPr>
               <w:t>Result</w:t>
@@ -4607,7 +4817,7 @@
         </w:tc>
         <w:tc>
           <w:tcPr>
-            <w:tcW w:w="3331" w:type="dxa"/>
+            <w:tcW w:w="3124" w:type="dxa"/>
           </w:tcPr>
           <w:p>
             <w:pPr>
@@ -4616,8 +4826,8 @@
               <w:cnfStyle w:val="100000000000" w:firstRow="1" w:lastRow="0" w:firstColumn="0" w:lastColumn="0" w:oddVBand="0" w:evenVBand="0" w:oddHBand="0" w:evenHBand="0" w:firstRowFirstColumn="0" w:firstRowLastColumn="0" w:lastRowFirstColumn="0" w:lastRowLastColumn="0"/>
               <w:rPr>
                 <w:rFonts w:asciiTheme="minorBidi" w:hAnsiTheme="minorBidi"/>
-                <w:sz w:val="24"/>
-                <w:szCs w:val="24"/>
+                <w:sz w:val="20"/>
+                <w:szCs w:val="20"/>
                 <w:rtl/>
                 <w:lang w:val="en-US"/>
               </w:rPr>
@@ -4625,8 +4835,8 @@
             <w:r>
               <w:rPr>
                 <w:rFonts w:asciiTheme="minorBidi" w:hAnsiTheme="minorBidi"/>
-                <w:sz w:val="24"/>
-                <w:szCs w:val="24"/>
+                <w:sz w:val="20"/>
+                <w:szCs w:val="20"/>
                 <w:lang w:val="en-US"/>
               </w:rPr>
               <w:t>Parameters</w:t>
@@ -4637,12 +4847,12 @@
       <w:tr>
         <w:trPr>
           <w:cnfStyle w:val="000000100000" w:firstRow="0" w:lastRow="0" w:firstColumn="0" w:lastColumn="0" w:oddVBand="0" w:evenVBand="0" w:oddHBand="1" w:evenHBand="0" w:firstRowFirstColumn="0" w:firstRowLastColumn="0" w:lastRowFirstColumn="0" w:lastRowLastColumn="0"/>
-          <w:trHeight w:val="337"/>
+          <w:trHeight w:val="283"/>
         </w:trPr>
         <w:tc>
           <w:tcPr>
             <w:cnfStyle w:val="001000000000" w:firstRow="0" w:lastRow="0" w:firstColumn="1" w:lastColumn="0" w:oddVBand="0" w:evenVBand="0" w:oddHBand="0" w:evenHBand="0" w:firstRowFirstColumn="0" w:firstRowLastColumn="0" w:lastRowFirstColumn="0" w:lastRowLastColumn="0"/>
-            <w:tcW w:w="3331" w:type="dxa"/>
+            <w:tcW w:w="3124" w:type="dxa"/>
           </w:tcPr>
           <w:p>
             <w:pPr>
@@ -4652,8 +4862,8 @@
                 <w:rFonts w:asciiTheme="minorBidi" w:hAnsiTheme="minorBidi"/>
                 <w:b w:val="0"/>
                 <w:bCs w:val="0"/>
-                <w:sz w:val="24"/>
-                <w:szCs w:val="24"/>
+                <w:sz w:val="20"/>
+                <w:szCs w:val="20"/>
                 <w:rtl/>
                 <w:lang w:val="en-US"/>
               </w:rPr>
@@ -4663,8 +4873,8 @@
                 <w:rFonts w:asciiTheme="minorBidi" w:hAnsiTheme="minorBidi"/>
                 <w:b w:val="0"/>
                 <w:bCs w:val="0"/>
-                <w:sz w:val="24"/>
-                <w:szCs w:val="24"/>
+                <w:sz w:val="20"/>
+                <w:szCs w:val="20"/>
                 <w:lang w:val="en-US"/>
               </w:rPr>
               <w:t>0.645</w:t>
@@ -4673,7 +4883,7 @@
         </w:tc>
         <w:tc>
           <w:tcPr>
-            <w:tcW w:w="3331" w:type="dxa"/>
+            <w:tcW w:w="3124" w:type="dxa"/>
           </w:tcPr>
           <w:p>
             <w:pPr>
@@ -4681,16 +4891,16 @@
               <w:cnfStyle w:val="000000100000" w:firstRow="0" w:lastRow="0" w:firstColumn="0" w:lastColumn="0" w:oddVBand="0" w:evenVBand="0" w:oddHBand="1" w:evenHBand="0" w:firstRowFirstColumn="0" w:firstRowLastColumn="0" w:lastRowFirstColumn="0" w:lastRowLastColumn="0"/>
               <w:rPr>
                 <w:rFonts w:asciiTheme="minorBidi" w:hAnsiTheme="minorBidi"/>
-                <w:sz w:val="24"/>
-                <w:szCs w:val="24"/>
+                <w:sz w:val="20"/>
+                <w:szCs w:val="20"/>
                 <w:lang w:val="en-US"/>
               </w:rPr>
             </w:pPr>
             <w:r>
               <w:rPr>
                 <w:rFonts w:asciiTheme="minorBidi" w:hAnsiTheme="minorBidi"/>
-                <w:sz w:val="24"/>
-                <w:szCs w:val="24"/>
+                <w:sz w:val="20"/>
+                <w:szCs w:val="20"/>
                 <w:lang w:val="en-US"/>
               </w:rPr>
               <w:t>Layer</w:t>
@@ -4698,8 +4908,8 @@
             <w:r>
               <w:rPr>
                 <w:rFonts w:asciiTheme="minorBidi" w:hAnsiTheme="minorBidi"/>
-                <w:sz w:val="24"/>
-                <w:szCs w:val="24"/>
+                <w:sz w:val="20"/>
+                <w:szCs w:val="20"/>
                 <w:lang w:val="en-US"/>
               </w:rPr>
               <w:t>s: 1</w:t>
@@ -4711,16 +4921,16 @@
               <w:cnfStyle w:val="000000100000" w:firstRow="0" w:lastRow="0" w:firstColumn="0" w:lastColumn="0" w:oddVBand="0" w:evenVBand="0" w:oddHBand="1" w:evenHBand="0" w:firstRowFirstColumn="0" w:firstRowLastColumn="0" w:lastRowFirstColumn="0" w:lastRowLastColumn="0"/>
               <w:rPr>
                 <w:rFonts w:asciiTheme="minorBidi" w:hAnsiTheme="minorBidi"/>
-                <w:sz w:val="24"/>
-                <w:szCs w:val="24"/>
+                <w:sz w:val="20"/>
+                <w:szCs w:val="20"/>
                 <w:lang w:val="en-US"/>
               </w:rPr>
             </w:pPr>
             <w:r>
               <w:rPr>
                 <w:rFonts w:asciiTheme="minorBidi" w:hAnsiTheme="minorBidi"/>
-                <w:sz w:val="24"/>
-                <w:szCs w:val="24"/>
+                <w:sz w:val="20"/>
+                <w:szCs w:val="20"/>
                 <w:lang w:val="en-US"/>
               </w:rPr>
               <w:t>Epochs: 150</w:t>
@@ -4732,16 +4942,16 @@
               <w:cnfStyle w:val="000000100000" w:firstRow="0" w:lastRow="0" w:firstColumn="0" w:lastColumn="0" w:oddVBand="0" w:evenVBand="0" w:oddHBand="1" w:evenHBand="0" w:firstRowFirstColumn="0" w:firstRowLastColumn="0" w:lastRowFirstColumn="0" w:lastRowLastColumn="0"/>
               <w:rPr>
                 <w:rFonts w:asciiTheme="minorBidi" w:hAnsiTheme="minorBidi"/>
-                <w:sz w:val="24"/>
-                <w:szCs w:val="24"/>
+                <w:sz w:val="20"/>
+                <w:szCs w:val="20"/>
                 <w:lang w:val="en-US"/>
               </w:rPr>
             </w:pPr>
             <w:r>
               <w:rPr>
                 <w:rFonts w:asciiTheme="minorBidi" w:hAnsiTheme="minorBidi"/>
-                <w:sz w:val="24"/>
-                <w:szCs w:val="24"/>
+                <w:sz w:val="20"/>
+                <w:szCs w:val="20"/>
                 <w:lang w:val="en-US"/>
               </w:rPr>
               <w:t>Batch size: 1</w:t>
@@ -4753,8 +4963,8 @@
               <w:cnfStyle w:val="000000100000" w:firstRow="0" w:lastRow="0" w:firstColumn="0" w:lastColumn="0" w:oddVBand="0" w:evenVBand="0" w:oddHBand="1" w:evenHBand="0" w:firstRowFirstColumn="0" w:firstRowLastColumn="0" w:lastRowFirstColumn="0" w:lastRowLastColumn="0"/>
               <w:rPr>
                 <w:rFonts w:asciiTheme="minorBidi" w:hAnsiTheme="minorBidi"/>
-                <w:sz w:val="24"/>
-                <w:szCs w:val="24"/>
+                <w:sz w:val="20"/>
+                <w:szCs w:val="20"/>
                 <w:rtl/>
                 <w:lang w:val="en-US"/>
               </w:rPr>
@@ -4762,8 +4972,8 @@
             <w:r>
               <w:rPr>
                 <w:rFonts w:asciiTheme="minorBidi" w:hAnsiTheme="minorBidi"/>
-                <w:sz w:val="24"/>
-                <w:szCs w:val="24"/>
+                <w:sz w:val="20"/>
+                <w:szCs w:val="20"/>
                 <w:lang w:val="en-US"/>
               </w:rPr>
               <w:t>Learning rate: 0.01</w:t>
@@ -4773,12 +4983,12 @@
       </w:tr>
       <w:tr>
         <w:trPr>
-          <w:trHeight w:val="337"/>
+          <w:trHeight w:val="283"/>
         </w:trPr>
         <w:tc>
           <w:tcPr>
             <w:cnfStyle w:val="001000000000" w:firstRow="0" w:lastRow="0" w:firstColumn="1" w:lastColumn="0" w:oddVBand="0" w:evenVBand="0" w:oddHBand="0" w:evenHBand="0" w:firstRowFirstColumn="0" w:firstRowLastColumn="0" w:lastRowFirstColumn="0" w:lastRowLastColumn="0"/>
-            <w:tcW w:w="3331" w:type="dxa"/>
+            <w:tcW w:w="3124" w:type="dxa"/>
           </w:tcPr>
           <w:p>
             <w:pPr>
@@ -4788,8 +4998,8 @@
                 <w:rFonts w:asciiTheme="minorBidi" w:hAnsiTheme="minorBidi"/>
                 <w:b w:val="0"/>
                 <w:bCs w:val="0"/>
-                <w:sz w:val="24"/>
-                <w:szCs w:val="24"/>
+                <w:sz w:val="20"/>
+                <w:szCs w:val="20"/>
                 <w:rtl/>
                 <w:lang w:val="en-US"/>
               </w:rPr>
@@ -4799,8 +5009,8 @@
                 <w:rFonts w:asciiTheme="minorBidi" w:hAnsiTheme="minorBidi" w:hint="cs"/>
                 <w:b w:val="0"/>
                 <w:bCs w:val="0"/>
-                <w:sz w:val="24"/>
-                <w:szCs w:val="24"/>
+                <w:sz w:val="20"/>
+                <w:szCs w:val="20"/>
                 <w:rtl/>
                 <w:lang w:val="en-US"/>
               </w:rPr>
@@ -4810,7 +5020,7 @@
         </w:tc>
         <w:tc>
           <w:tcPr>
-            <w:tcW w:w="3331" w:type="dxa"/>
+            <w:tcW w:w="3124" w:type="dxa"/>
           </w:tcPr>
           <w:p>
             <w:pPr>
@@ -4819,16 +5029,16 @@
               <w:cnfStyle w:val="000000000000" w:firstRow="0" w:lastRow="0" w:firstColumn="0" w:lastColumn="0" w:oddVBand="0" w:evenVBand="0" w:oddHBand="0" w:evenHBand="0" w:firstRowFirstColumn="0" w:firstRowLastColumn="0" w:lastRowFirstColumn="0" w:lastRowLastColumn="0"/>
               <w:rPr>
                 <w:rFonts w:asciiTheme="minorBidi" w:hAnsiTheme="minorBidi"/>
-                <w:sz w:val="24"/>
-                <w:szCs w:val="24"/>
+                <w:sz w:val="20"/>
+                <w:szCs w:val="20"/>
                 <w:lang w:val="en-US"/>
               </w:rPr>
             </w:pPr>
             <w:r>
               <w:rPr>
                 <w:rFonts w:asciiTheme="minorBidi" w:hAnsiTheme="minorBidi"/>
-                <w:sz w:val="24"/>
-                <w:szCs w:val="24"/>
+                <w:sz w:val="20"/>
+                <w:szCs w:val="20"/>
                 <w:lang w:val="en-US"/>
               </w:rPr>
               <w:t>Layers: 3</w:t>
@@ -4841,16 +5051,16 @@
               <w:cnfStyle w:val="000000000000" w:firstRow="0" w:lastRow="0" w:firstColumn="0" w:lastColumn="0" w:oddVBand="0" w:evenVBand="0" w:oddHBand="0" w:evenHBand="0" w:firstRowFirstColumn="0" w:firstRowLastColumn="0" w:lastRowFirstColumn="0" w:lastRowLastColumn="0"/>
               <w:rPr>
                 <w:rFonts w:asciiTheme="minorBidi" w:hAnsiTheme="minorBidi"/>
-                <w:sz w:val="24"/>
-                <w:szCs w:val="24"/>
+                <w:sz w:val="20"/>
+                <w:szCs w:val="20"/>
                 <w:lang w:val="en-US"/>
               </w:rPr>
             </w:pPr>
             <w:r>
               <w:rPr>
                 <w:rFonts w:asciiTheme="minorBidi" w:hAnsiTheme="minorBidi"/>
-                <w:sz w:val="24"/>
-                <w:szCs w:val="24"/>
+                <w:sz w:val="20"/>
+                <w:szCs w:val="20"/>
                 <w:lang w:val="en-US"/>
               </w:rPr>
               <w:t>Epochs: 100</w:t>
@@ -4863,16 +5073,16 @@
               <w:cnfStyle w:val="000000000000" w:firstRow="0" w:lastRow="0" w:firstColumn="0" w:lastColumn="0" w:oddVBand="0" w:evenVBand="0" w:oddHBand="0" w:evenHBand="0" w:firstRowFirstColumn="0" w:firstRowLastColumn="0" w:lastRowFirstColumn="0" w:lastRowLastColumn="0"/>
               <w:rPr>
                 <w:rFonts w:asciiTheme="minorBidi" w:hAnsiTheme="minorBidi"/>
-                <w:sz w:val="24"/>
-                <w:szCs w:val="24"/>
+                <w:sz w:val="20"/>
+                <w:szCs w:val="20"/>
                 <w:lang w:val="en-US"/>
               </w:rPr>
             </w:pPr>
             <w:r>
               <w:rPr>
                 <w:rFonts w:asciiTheme="minorBidi" w:hAnsiTheme="minorBidi"/>
-                <w:sz w:val="24"/>
-                <w:szCs w:val="24"/>
+                <w:sz w:val="20"/>
+                <w:szCs w:val="20"/>
                 <w:lang w:val="en-US"/>
               </w:rPr>
               <w:t>Batch size: 1</w:t>
@@ -4885,16 +5095,16 @@
               <w:cnfStyle w:val="000000000000" w:firstRow="0" w:lastRow="0" w:firstColumn="0" w:lastColumn="0" w:oddVBand="0" w:evenVBand="0" w:oddHBand="0" w:evenHBand="0" w:firstRowFirstColumn="0" w:firstRowLastColumn="0" w:lastRowFirstColumn="0" w:lastRowLastColumn="0"/>
               <w:rPr>
                 <w:rFonts w:asciiTheme="minorBidi" w:hAnsiTheme="minorBidi"/>
-                <w:sz w:val="24"/>
-                <w:szCs w:val="24"/>
+                <w:sz w:val="20"/>
+                <w:szCs w:val="20"/>
                 <w:lang w:val="en-US"/>
               </w:rPr>
             </w:pPr>
             <w:r>
               <w:rPr>
                 <w:rFonts w:asciiTheme="minorBidi" w:hAnsiTheme="minorBidi"/>
-                <w:sz w:val="24"/>
-                <w:szCs w:val="24"/>
+                <w:sz w:val="20"/>
+                <w:szCs w:val="20"/>
                 <w:lang w:val="en-US"/>
               </w:rPr>
               <w:t>Learning rate: 0. 01</w:t>
@@ -4905,12 +5115,12 @@
       <w:tr>
         <w:trPr>
           <w:cnfStyle w:val="000000100000" w:firstRow="0" w:lastRow="0" w:firstColumn="0" w:lastColumn="0" w:oddVBand="0" w:evenVBand="0" w:oddHBand="1" w:evenHBand="0" w:firstRowFirstColumn="0" w:firstRowLastColumn="0" w:lastRowFirstColumn="0" w:lastRowLastColumn="0"/>
-          <w:trHeight w:val="322"/>
+          <w:trHeight w:val="270"/>
         </w:trPr>
         <w:tc>
           <w:tcPr>
             <w:cnfStyle w:val="001000000000" w:firstRow="0" w:lastRow="0" w:firstColumn="1" w:lastColumn="0" w:oddVBand="0" w:evenVBand="0" w:oddHBand="0" w:evenHBand="0" w:firstRowFirstColumn="0" w:firstRowLastColumn="0" w:lastRowFirstColumn="0" w:lastRowLastColumn="0"/>
-            <w:tcW w:w="3331" w:type="dxa"/>
+            <w:tcW w:w="3124" w:type="dxa"/>
           </w:tcPr>
           <w:p>
             <w:pPr>
@@ -4920,8 +5130,8 @@
                 <w:rFonts w:asciiTheme="minorBidi" w:hAnsiTheme="minorBidi"/>
                 <w:b w:val="0"/>
                 <w:bCs w:val="0"/>
-                <w:sz w:val="24"/>
-                <w:szCs w:val="24"/>
+                <w:sz w:val="20"/>
+                <w:szCs w:val="20"/>
                 <w:rtl/>
                 <w:lang w:val="en-US"/>
               </w:rPr>
@@ -4931,8 +5141,8 @@
                 <w:rFonts w:asciiTheme="minorBidi" w:hAnsiTheme="minorBidi"/>
                 <w:b w:val="0"/>
                 <w:bCs w:val="0"/>
-                <w:sz w:val="24"/>
-                <w:szCs w:val="24"/>
+                <w:sz w:val="20"/>
+                <w:szCs w:val="20"/>
                 <w:lang w:val="en-US"/>
               </w:rPr>
               <w:t>0.625</w:t>
@@ -4941,7 +5151,7 @@
         </w:tc>
         <w:tc>
           <w:tcPr>
-            <w:tcW w:w="3331" w:type="dxa"/>
+            <w:tcW w:w="3124" w:type="dxa"/>
           </w:tcPr>
           <w:p>
             <w:pPr>
@@ -4950,8 +5160,8 @@
               <w:cnfStyle w:val="000000100000" w:firstRow="0" w:lastRow="0" w:firstColumn="0" w:lastColumn="0" w:oddVBand="0" w:evenVBand="0" w:oddHBand="1" w:evenHBand="0" w:firstRowFirstColumn="0" w:firstRowLastColumn="0" w:lastRowFirstColumn="0" w:lastRowLastColumn="0"/>
               <w:rPr>
                 <w:rFonts w:asciiTheme="minorBidi" w:hAnsiTheme="minorBidi"/>
-                <w:sz w:val="24"/>
-                <w:szCs w:val="24"/>
+                <w:sz w:val="20"/>
+                <w:szCs w:val="20"/>
                 <w:rtl/>
                 <w:lang w:val="en-US"/>
               </w:rPr>
@@ -4959,8 +5169,8 @@
             <w:r>
               <w:rPr>
                 <w:rFonts w:asciiTheme="minorBidi" w:hAnsiTheme="minorBidi"/>
-                <w:sz w:val="24"/>
-                <w:szCs w:val="24"/>
+                <w:sz w:val="20"/>
+                <w:szCs w:val="20"/>
                 <w:lang w:val="en-US"/>
               </w:rPr>
               <w:t>Layers: 5</w:t>
@@ -4973,16 +5183,16 @@
               <w:cnfStyle w:val="000000100000" w:firstRow="0" w:lastRow="0" w:firstColumn="0" w:lastColumn="0" w:oddVBand="0" w:evenVBand="0" w:oddHBand="1" w:evenHBand="0" w:firstRowFirstColumn="0" w:firstRowLastColumn="0" w:lastRowFirstColumn="0" w:lastRowLastColumn="0"/>
               <w:rPr>
                 <w:rFonts w:asciiTheme="minorBidi" w:hAnsiTheme="minorBidi"/>
-                <w:sz w:val="24"/>
-                <w:szCs w:val="24"/>
+                <w:sz w:val="20"/>
+                <w:szCs w:val="20"/>
                 <w:lang w:val="en-US"/>
               </w:rPr>
             </w:pPr>
             <w:r>
               <w:rPr>
                 <w:rFonts w:asciiTheme="minorBidi" w:hAnsiTheme="minorBidi"/>
-                <w:sz w:val="24"/>
-                <w:szCs w:val="24"/>
+                <w:sz w:val="20"/>
+                <w:szCs w:val="20"/>
                 <w:lang w:val="en-US"/>
               </w:rPr>
               <w:t>Epochs: 150</w:t>
@@ -4995,16 +5205,16 @@
               <w:cnfStyle w:val="000000100000" w:firstRow="0" w:lastRow="0" w:firstColumn="0" w:lastColumn="0" w:oddVBand="0" w:evenVBand="0" w:oddHBand="1" w:evenHBand="0" w:firstRowFirstColumn="0" w:firstRowLastColumn="0" w:lastRowFirstColumn="0" w:lastRowLastColumn="0"/>
               <w:rPr>
                 <w:rFonts w:asciiTheme="minorBidi" w:hAnsiTheme="minorBidi"/>
-                <w:sz w:val="24"/>
-                <w:szCs w:val="24"/>
+                <w:sz w:val="20"/>
+                <w:szCs w:val="20"/>
                 <w:lang w:val="en-US"/>
               </w:rPr>
             </w:pPr>
             <w:r>
               <w:rPr>
                 <w:rFonts w:asciiTheme="minorBidi" w:hAnsiTheme="minorBidi"/>
-                <w:sz w:val="24"/>
-                <w:szCs w:val="24"/>
+                <w:sz w:val="20"/>
+                <w:szCs w:val="20"/>
                 <w:lang w:val="en-US"/>
               </w:rPr>
               <w:t>Batch size: 1</w:t>
@@ -5017,8 +5227,8 @@
               <w:cnfStyle w:val="000000100000" w:firstRow="0" w:lastRow="0" w:firstColumn="0" w:lastColumn="0" w:oddVBand="0" w:evenVBand="0" w:oddHBand="1" w:evenHBand="0" w:firstRowFirstColumn="0" w:firstRowLastColumn="0" w:lastRowFirstColumn="0" w:lastRowLastColumn="0"/>
               <w:rPr>
                 <w:rFonts w:asciiTheme="minorBidi" w:hAnsiTheme="minorBidi"/>
-                <w:sz w:val="24"/>
-                <w:szCs w:val="24"/>
+                <w:sz w:val="20"/>
+                <w:szCs w:val="20"/>
                 <w:rtl/>
                 <w:lang w:val="en-US"/>
               </w:rPr>
@@ -5026,8 +5236,8 @@
             <w:r>
               <w:rPr>
                 <w:rFonts w:asciiTheme="minorBidi" w:hAnsiTheme="minorBidi"/>
-                <w:sz w:val="24"/>
-                <w:szCs w:val="24"/>
+                <w:sz w:val="20"/>
+                <w:szCs w:val="20"/>
                 <w:lang w:val="en-US"/>
               </w:rPr>
               <w:t>Learning rate: 0.01</w:t>
@@ -5037,12 +5247,12 @@
       </w:tr>
       <w:tr>
         <w:trPr>
-          <w:trHeight w:val="337"/>
+          <w:trHeight w:val="283"/>
         </w:trPr>
         <w:tc>
           <w:tcPr>
             <w:cnfStyle w:val="001000000000" w:firstRow="0" w:lastRow="0" w:firstColumn="1" w:lastColumn="0" w:oddVBand="0" w:evenVBand="0" w:oddHBand="0" w:evenHBand="0" w:firstRowFirstColumn="0" w:firstRowLastColumn="0" w:lastRowFirstColumn="0" w:lastRowLastColumn="0"/>
-            <w:tcW w:w="3331" w:type="dxa"/>
+            <w:tcW w:w="3124" w:type="dxa"/>
           </w:tcPr>
           <w:p>
             <w:pPr>
@@ -5052,8 +5262,8 @@
                 <w:rFonts w:asciiTheme="minorBidi" w:hAnsiTheme="minorBidi"/>
                 <w:b w:val="0"/>
                 <w:bCs w:val="0"/>
-                <w:sz w:val="24"/>
-                <w:szCs w:val="24"/>
+                <w:sz w:val="20"/>
+                <w:szCs w:val="20"/>
                 <w:rtl/>
                 <w:lang w:val="en-US"/>
               </w:rPr>
@@ -5063,8 +5273,8 @@
                 <w:rFonts w:asciiTheme="minorBidi" w:hAnsiTheme="minorBidi"/>
                 <w:b w:val="0"/>
                 <w:bCs w:val="0"/>
-                <w:sz w:val="24"/>
-                <w:szCs w:val="24"/>
+                <w:sz w:val="20"/>
+                <w:szCs w:val="20"/>
                 <w:lang w:val="en-US"/>
               </w:rPr>
               <w:t>0.618</w:t>
@@ -5073,7 +5283,7 @@
         </w:tc>
         <w:tc>
           <w:tcPr>
-            <w:tcW w:w="3331" w:type="dxa"/>
+            <w:tcW w:w="3124" w:type="dxa"/>
           </w:tcPr>
           <w:p>
             <w:pPr>
@@ -5082,16 +5292,16 @@
               <w:cnfStyle w:val="000000000000" w:firstRow="0" w:lastRow="0" w:firstColumn="0" w:lastColumn="0" w:oddVBand="0" w:evenVBand="0" w:oddHBand="0" w:evenHBand="0" w:firstRowFirstColumn="0" w:firstRowLastColumn="0" w:lastRowFirstColumn="0" w:lastRowLastColumn="0"/>
               <w:rPr>
                 <w:rFonts w:asciiTheme="minorBidi" w:hAnsiTheme="minorBidi"/>
-                <w:sz w:val="24"/>
-                <w:szCs w:val="24"/>
+                <w:sz w:val="20"/>
+                <w:szCs w:val="20"/>
                 <w:lang w:val="en-US"/>
               </w:rPr>
             </w:pPr>
             <w:r>
               <w:rPr>
                 <w:rFonts w:asciiTheme="minorBidi" w:hAnsiTheme="minorBidi"/>
-                <w:sz w:val="24"/>
-                <w:szCs w:val="24"/>
+                <w:sz w:val="20"/>
+                <w:szCs w:val="20"/>
                 <w:lang w:val="en-US"/>
               </w:rPr>
               <w:t>Layers: 7</w:t>
@@ -5104,16 +5314,16 @@
               <w:cnfStyle w:val="000000000000" w:firstRow="0" w:lastRow="0" w:firstColumn="0" w:lastColumn="0" w:oddVBand="0" w:evenVBand="0" w:oddHBand="0" w:evenHBand="0" w:firstRowFirstColumn="0" w:firstRowLastColumn="0" w:lastRowFirstColumn="0" w:lastRowLastColumn="0"/>
               <w:rPr>
                 <w:rFonts w:asciiTheme="minorBidi" w:hAnsiTheme="minorBidi"/>
-                <w:sz w:val="24"/>
-                <w:szCs w:val="24"/>
+                <w:sz w:val="20"/>
+                <w:szCs w:val="20"/>
                 <w:lang w:val="en-US"/>
               </w:rPr>
             </w:pPr>
             <w:r>
               <w:rPr>
                 <w:rFonts w:asciiTheme="minorBidi" w:hAnsiTheme="minorBidi"/>
-                <w:sz w:val="24"/>
-                <w:szCs w:val="24"/>
+                <w:sz w:val="20"/>
+                <w:szCs w:val="20"/>
                 <w:lang w:val="en-US"/>
               </w:rPr>
               <w:t>Epochs: 50</w:t>
@@ -5126,16 +5336,16 @@
               <w:cnfStyle w:val="000000000000" w:firstRow="0" w:lastRow="0" w:firstColumn="0" w:lastColumn="0" w:oddVBand="0" w:evenVBand="0" w:oddHBand="0" w:evenHBand="0" w:firstRowFirstColumn="0" w:firstRowLastColumn="0" w:lastRowFirstColumn="0" w:lastRowLastColumn="0"/>
               <w:rPr>
                 <w:rFonts w:asciiTheme="minorBidi" w:hAnsiTheme="minorBidi"/>
-                <w:sz w:val="24"/>
-                <w:szCs w:val="24"/>
+                <w:sz w:val="20"/>
+                <w:szCs w:val="20"/>
                 <w:lang w:val="en-US"/>
               </w:rPr>
             </w:pPr>
             <w:r>
               <w:rPr>
                 <w:rFonts w:asciiTheme="minorBidi" w:hAnsiTheme="minorBidi"/>
-                <w:sz w:val="24"/>
-                <w:szCs w:val="24"/>
+                <w:sz w:val="20"/>
+                <w:szCs w:val="20"/>
                 <w:lang w:val="en-US"/>
               </w:rPr>
               <w:t>Batch size: 15</w:t>
@@ -5148,16 +5358,16 @@
               <w:cnfStyle w:val="000000000000" w:firstRow="0" w:lastRow="0" w:firstColumn="0" w:lastColumn="0" w:oddVBand="0" w:evenVBand="0" w:oddHBand="0" w:evenHBand="0" w:firstRowFirstColumn="0" w:firstRowLastColumn="0" w:lastRowFirstColumn="0" w:lastRowLastColumn="0"/>
               <w:rPr>
                 <w:rFonts w:asciiTheme="minorBidi" w:hAnsiTheme="minorBidi"/>
-                <w:sz w:val="24"/>
-                <w:szCs w:val="24"/>
+                <w:sz w:val="20"/>
+                <w:szCs w:val="20"/>
                 <w:lang w:val="en-US"/>
               </w:rPr>
             </w:pPr>
             <w:r>
               <w:rPr>
                 <w:rFonts w:asciiTheme="minorBidi" w:hAnsiTheme="minorBidi"/>
-                <w:sz w:val="24"/>
-                <w:szCs w:val="24"/>
+                <w:sz w:val="20"/>
+                <w:szCs w:val="20"/>
                 <w:lang w:val="en-US"/>
               </w:rPr>
               <w:t>Learning rate: 0.01</w:t>
@@ -5302,6 +5512,46 @@
           <w:bCs/>
           <w:sz w:val="32"/>
           <w:szCs w:val="32"/>
+          <w:rtl/>
+        </w:rPr>
+      </w:pPr>
+    </w:p>
+    <w:p>
+      <w:pPr>
+        <w:bidi/>
+        <w:rPr>
+          <w:rFonts w:asciiTheme="minorBidi" w:hAnsiTheme="minorBidi"/>
+          <w:b/>
+          <w:bCs/>
+          <w:sz w:val="32"/>
+          <w:szCs w:val="32"/>
+          <w:rtl/>
+        </w:rPr>
+      </w:pPr>
+    </w:p>
+    <w:p>
+      <w:pPr>
+        <w:bidi/>
+        <w:rPr>
+          <w:rFonts w:asciiTheme="minorBidi" w:hAnsiTheme="minorBidi"/>
+          <w:b/>
+          <w:bCs/>
+          <w:sz w:val="32"/>
+          <w:szCs w:val="32"/>
+          <w:rtl/>
+        </w:rPr>
+      </w:pPr>
+    </w:p>
+    <w:p>
+      <w:pPr>
+        <w:bidi/>
+        <w:rPr>
+          <w:rFonts w:asciiTheme="minorBidi" w:hAnsiTheme="minorBidi"/>
+          <w:b/>
+          <w:bCs/>
+          <w:sz w:val="32"/>
+          <w:szCs w:val="32"/>
+          <w:rtl/>
         </w:rPr>
       </w:pPr>
     </w:p>
@@ -5331,7 +5581,34 @@
           <w:szCs w:val="20"/>
           <w:lang w:val="en-US"/>
         </w:rPr>
-        <w:t xml:space="preserve">Figure 3: Our NN with </w:t>
+        <w:lastRenderedPageBreak/>
+        <w:t xml:space="preserve">Figure </w:t>
+      </w:r>
+      <w:r>
+        <w:rPr>
+          <w:rFonts w:asciiTheme="minorBidi" w:hAnsiTheme="minorBidi"/>
+          <w:b/>
+          <w:bCs/>
+          <w:i/>
+          <w:iCs/>
+          <w:sz w:val="20"/>
+          <w:szCs w:val="20"/>
+          <w:lang w:val="en-US"/>
+        </w:rPr>
+        <w:t>4</w:t>
+      </w:r>
+      <w:r>
+        <w:rPr>
+          <w:rFonts w:asciiTheme="minorBidi" w:hAnsiTheme="minorBidi"/>
+          <w:b/>
+          <w:bCs/>
+          <w:i/>
+          <w:iCs/>
+          <w:sz w:val="20"/>
+          <w:szCs w:val="20"/>
+          <w:lang w:val="en-US"/>
+        </w:rPr>
+        <w:t xml:space="preserve">: Our NN with </w:t>
       </w:r>
       <w:r>
         <w:rPr>
@@ -5375,8 +5652,8 @@
               <w:jc w:val="center"/>
               <w:rPr>
                 <w:rFonts w:asciiTheme="minorBidi" w:hAnsiTheme="minorBidi"/>
-                <w:sz w:val="24"/>
-                <w:szCs w:val="24"/>
+                <w:sz w:val="20"/>
+                <w:szCs w:val="20"/>
                 <w:rtl/>
                 <w:lang w:val="en-US"/>
               </w:rPr>
@@ -5384,8 +5661,8 @@
             <w:r>
               <w:rPr>
                 <w:rFonts w:asciiTheme="minorBidi" w:hAnsiTheme="minorBidi"/>
-                <w:sz w:val="24"/>
-                <w:szCs w:val="24"/>
+                <w:sz w:val="20"/>
+                <w:szCs w:val="20"/>
                 <w:lang w:val="en-US"/>
               </w:rPr>
               <w:t>Result</w:t>
@@ -5403,8 +5680,8 @@
               <w:cnfStyle w:val="100000000000" w:firstRow="1" w:lastRow="0" w:firstColumn="0" w:lastColumn="0" w:oddVBand="0" w:evenVBand="0" w:oddHBand="0" w:evenHBand="0" w:firstRowFirstColumn="0" w:firstRowLastColumn="0" w:lastRowFirstColumn="0" w:lastRowLastColumn="0"/>
               <w:rPr>
                 <w:rFonts w:asciiTheme="minorBidi" w:hAnsiTheme="minorBidi"/>
-                <w:sz w:val="24"/>
-                <w:szCs w:val="24"/>
+                <w:sz w:val="20"/>
+                <w:szCs w:val="20"/>
                 <w:rtl/>
                 <w:lang w:val="en-US"/>
               </w:rPr>
@@ -5412,8 +5689,8 @@
             <w:r>
               <w:rPr>
                 <w:rFonts w:asciiTheme="minorBidi" w:hAnsiTheme="minorBidi"/>
-                <w:sz w:val="24"/>
-                <w:szCs w:val="24"/>
+                <w:sz w:val="20"/>
+                <w:szCs w:val="20"/>
                 <w:lang w:val="en-US"/>
               </w:rPr>
               <w:t>Parameters</w:t>
@@ -5439,8 +5716,8 @@
                 <w:rFonts w:asciiTheme="minorBidi" w:hAnsiTheme="minorBidi"/>
                 <w:b w:val="0"/>
                 <w:bCs w:val="0"/>
-                <w:sz w:val="24"/>
-                <w:szCs w:val="24"/>
+                <w:sz w:val="20"/>
+                <w:szCs w:val="20"/>
                 <w:rtl/>
                 <w:lang w:val="en-US"/>
               </w:rPr>
@@ -5450,8 +5727,8 @@
                 <w:rFonts w:asciiTheme="minorBidi" w:hAnsiTheme="minorBidi"/>
                 <w:b w:val="0"/>
                 <w:bCs w:val="0"/>
-                <w:sz w:val="24"/>
-                <w:szCs w:val="24"/>
+                <w:sz w:val="20"/>
+                <w:szCs w:val="20"/>
                 <w:lang w:val="en-US"/>
               </w:rPr>
               <w:t>0.645</w:t>
@@ -5468,16 +5745,16 @@
               <w:cnfStyle w:val="000000100000" w:firstRow="0" w:lastRow="0" w:firstColumn="0" w:lastColumn="0" w:oddVBand="0" w:evenVBand="0" w:oddHBand="1" w:evenHBand="0" w:firstRowFirstColumn="0" w:firstRowLastColumn="0" w:lastRowFirstColumn="0" w:lastRowLastColumn="0"/>
               <w:rPr>
                 <w:rFonts w:asciiTheme="minorBidi" w:hAnsiTheme="minorBidi"/>
-                <w:sz w:val="24"/>
-                <w:szCs w:val="24"/>
+                <w:sz w:val="20"/>
+                <w:szCs w:val="20"/>
                 <w:lang w:val="en-US"/>
               </w:rPr>
             </w:pPr>
             <w:r>
               <w:rPr>
                 <w:rFonts w:asciiTheme="minorBidi" w:hAnsiTheme="minorBidi"/>
-                <w:sz w:val="24"/>
-                <w:szCs w:val="24"/>
+                <w:sz w:val="20"/>
+                <w:szCs w:val="20"/>
                 <w:lang w:val="en-US"/>
               </w:rPr>
               <w:t>Layers: 1</w:t>
@@ -5489,16 +5766,16 @@
               <w:cnfStyle w:val="000000100000" w:firstRow="0" w:lastRow="0" w:firstColumn="0" w:lastColumn="0" w:oddVBand="0" w:evenVBand="0" w:oddHBand="1" w:evenHBand="0" w:firstRowFirstColumn="0" w:firstRowLastColumn="0" w:lastRowFirstColumn="0" w:lastRowLastColumn="0"/>
               <w:rPr>
                 <w:rFonts w:asciiTheme="minorBidi" w:hAnsiTheme="minorBidi"/>
-                <w:sz w:val="24"/>
-                <w:szCs w:val="24"/>
+                <w:sz w:val="20"/>
+                <w:szCs w:val="20"/>
                 <w:lang w:val="en-US"/>
               </w:rPr>
             </w:pPr>
             <w:r>
               <w:rPr>
                 <w:rFonts w:asciiTheme="minorBidi" w:hAnsiTheme="minorBidi"/>
-                <w:sz w:val="24"/>
-                <w:szCs w:val="24"/>
+                <w:sz w:val="20"/>
+                <w:szCs w:val="20"/>
                 <w:lang w:val="en-US"/>
               </w:rPr>
               <w:t>Epochs: 150</w:t>
@@ -5510,16 +5787,16 @@
               <w:cnfStyle w:val="000000100000" w:firstRow="0" w:lastRow="0" w:firstColumn="0" w:lastColumn="0" w:oddVBand="0" w:evenVBand="0" w:oddHBand="1" w:evenHBand="0" w:firstRowFirstColumn="0" w:firstRowLastColumn="0" w:lastRowFirstColumn="0" w:lastRowLastColumn="0"/>
               <w:rPr>
                 <w:rFonts w:asciiTheme="minorBidi" w:hAnsiTheme="minorBidi"/>
-                <w:sz w:val="24"/>
-                <w:szCs w:val="24"/>
+                <w:sz w:val="20"/>
+                <w:szCs w:val="20"/>
                 <w:lang w:val="en-US"/>
               </w:rPr>
             </w:pPr>
             <w:r>
               <w:rPr>
                 <w:rFonts w:asciiTheme="minorBidi" w:hAnsiTheme="minorBidi"/>
-                <w:sz w:val="24"/>
-                <w:szCs w:val="24"/>
+                <w:sz w:val="20"/>
+                <w:szCs w:val="20"/>
                 <w:lang w:val="en-US"/>
               </w:rPr>
               <w:t>Batch size: 1</w:t>
@@ -5531,8 +5808,8 @@
               <w:cnfStyle w:val="000000100000" w:firstRow="0" w:lastRow="0" w:firstColumn="0" w:lastColumn="0" w:oddVBand="0" w:evenVBand="0" w:oddHBand="1" w:evenHBand="0" w:firstRowFirstColumn="0" w:firstRowLastColumn="0" w:lastRowFirstColumn="0" w:lastRowLastColumn="0"/>
               <w:rPr>
                 <w:rFonts w:asciiTheme="minorBidi" w:hAnsiTheme="minorBidi"/>
-                <w:sz w:val="24"/>
-                <w:szCs w:val="24"/>
+                <w:sz w:val="20"/>
+                <w:szCs w:val="20"/>
                 <w:rtl/>
                 <w:lang w:val="en-US"/>
               </w:rPr>
@@ -5540,8 +5817,8 @@
             <w:r>
               <w:rPr>
                 <w:rFonts w:asciiTheme="minorBidi" w:hAnsiTheme="minorBidi"/>
-                <w:sz w:val="24"/>
-                <w:szCs w:val="24"/>
+                <w:sz w:val="20"/>
+                <w:szCs w:val="20"/>
                 <w:lang w:val="en-US"/>
               </w:rPr>
               <w:t>Learning rate: 0.01</w:t>
@@ -5566,9 +5843,8 @@
                 <w:rFonts w:asciiTheme="minorBidi" w:hAnsiTheme="minorBidi"/>
                 <w:b w:val="0"/>
                 <w:bCs w:val="0"/>
-                <w:sz w:val="24"/>
-                <w:szCs w:val="24"/>
-                <w:rtl/>
+                <w:sz w:val="20"/>
+                <w:szCs w:val="20"/>
                 <w:lang w:val="en-US"/>
               </w:rPr>
             </w:pPr>
@@ -5577,12 +5853,12 @@
                 <w:rFonts w:asciiTheme="minorBidi" w:hAnsiTheme="minorBidi" w:hint="cs"/>
                 <w:b w:val="0"/>
                 <w:bCs w:val="0"/>
-                <w:sz w:val="24"/>
-                <w:szCs w:val="24"/>
+                <w:sz w:val="20"/>
+                <w:szCs w:val="20"/>
                 <w:rtl/>
                 <w:lang w:val="en-US"/>
               </w:rPr>
-              <w:t>0.631</w:t>
+              <w:t>0.647</w:t>
             </w:r>
           </w:p>
         </w:tc>
@@ -5597,16 +5873,16 @@
               <w:cnfStyle w:val="000000000000" w:firstRow="0" w:lastRow="0" w:firstColumn="0" w:lastColumn="0" w:oddVBand="0" w:evenVBand="0" w:oddHBand="0" w:evenHBand="0" w:firstRowFirstColumn="0" w:firstRowLastColumn="0" w:lastRowFirstColumn="0" w:lastRowLastColumn="0"/>
               <w:rPr>
                 <w:rFonts w:asciiTheme="minorBidi" w:hAnsiTheme="minorBidi"/>
-                <w:sz w:val="24"/>
-                <w:szCs w:val="24"/>
+                <w:sz w:val="20"/>
+                <w:szCs w:val="20"/>
                 <w:lang w:val="en-US"/>
               </w:rPr>
             </w:pPr>
             <w:r>
               <w:rPr>
                 <w:rFonts w:asciiTheme="minorBidi" w:hAnsiTheme="minorBidi"/>
-                <w:sz w:val="24"/>
-                <w:szCs w:val="24"/>
+                <w:sz w:val="20"/>
+                <w:szCs w:val="20"/>
                 <w:lang w:val="en-US"/>
               </w:rPr>
               <w:t>Layers: 3</w:t>
@@ -5619,16 +5895,16 @@
               <w:cnfStyle w:val="000000000000" w:firstRow="0" w:lastRow="0" w:firstColumn="0" w:lastColumn="0" w:oddVBand="0" w:evenVBand="0" w:oddHBand="0" w:evenHBand="0" w:firstRowFirstColumn="0" w:firstRowLastColumn="0" w:lastRowFirstColumn="0" w:lastRowLastColumn="0"/>
               <w:rPr>
                 <w:rFonts w:asciiTheme="minorBidi" w:hAnsiTheme="minorBidi"/>
-                <w:sz w:val="24"/>
-                <w:szCs w:val="24"/>
+                <w:sz w:val="20"/>
+                <w:szCs w:val="20"/>
                 <w:lang w:val="en-US"/>
               </w:rPr>
             </w:pPr>
             <w:r>
               <w:rPr>
                 <w:rFonts w:asciiTheme="minorBidi" w:hAnsiTheme="minorBidi"/>
-                <w:sz w:val="24"/>
-                <w:szCs w:val="24"/>
+                <w:sz w:val="20"/>
+                <w:szCs w:val="20"/>
                 <w:lang w:val="en-US"/>
               </w:rPr>
               <w:t>Epochs: 100</w:t>
@@ -5641,19 +5917,18 @@
               <w:cnfStyle w:val="000000000000" w:firstRow="0" w:lastRow="0" w:firstColumn="0" w:lastColumn="0" w:oddVBand="0" w:evenVBand="0" w:oddHBand="0" w:evenHBand="0" w:firstRowFirstColumn="0" w:firstRowLastColumn="0" w:lastRowFirstColumn="0" w:lastRowLastColumn="0"/>
               <w:rPr>
                 <w:rFonts w:asciiTheme="minorBidi" w:hAnsiTheme="minorBidi"/>
-                <w:sz w:val="24"/>
-                <w:szCs w:val="24"/>
+                <w:sz w:val="20"/>
+                <w:szCs w:val="20"/>
                 <w:lang w:val="en-US"/>
               </w:rPr>
             </w:pPr>
             <w:r>
               <w:rPr>
                 <w:rFonts w:asciiTheme="minorBidi" w:hAnsiTheme="minorBidi"/>
-                <w:sz w:val="24"/>
-                <w:szCs w:val="24"/>
-                <w:lang w:val="en-US"/>
-              </w:rPr>
-              <w:lastRenderedPageBreak/>
+                <w:sz w:val="20"/>
+                <w:szCs w:val="20"/>
+                <w:lang w:val="en-US"/>
+              </w:rPr>
               <w:t>Batch size: 1</w:t>
             </w:r>
           </w:p>
@@ -5664,16 +5939,16 @@
               <w:cnfStyle w:val="000000000000" w:firstRow="0" w:lastRow="0" w:firstColumn="0" w:lastColumn="0" w:oddVBand="0" w:evenVBand="0" w:oddHBand="0" w:evenHBand="0" w:firstRowFirstColumn="0" w:firstRowLastColumn="0" w:lastRowFirstColumn="0" w:lastRowLastColumn="0"/>
               <w:rPr>
                 <w:rFonts w:asciiTheme="minorBidi" w:hAnsiTheme="minorBidi"/>
-                <w:sz w:val="24"/>
-                <w:szCs w:val="24"/>
+                <w:sz w:val="20"/>
+                <w:szCs w:val="20"/>
                 <w:lang w:val="en-US"/>
               </w:rPr>
             </w:pPr>
             <w:r>
               <w:rPr>
                 <w:rFonts w:asciiTheme="minorBidi" w:hAnsiTheme="minorBidi"/>
-                <w:sz w:val="24"/>
-                <w:szCs w:val="24"/>
+                <w:sz w:val="20"/>
+                <w:szCs w:val="20"/>
                 <w:lang w:val="en-US"/>
               </w:rPr>
               <w:t>Learning rate: 0. 01</w:t>
@@ -5699,8 +5974,8 @@
                 <w:rFonts w:asciiTheme="minorBidi" w:hAnsiTheme="minorBidi"/>
                 <w:b w:val="0"/>
                 <w:bCs w:val="0"/>
-                <w:sz w:val="24"/>
-                <w:szCs w:val="24"/>
+                <w:sz w:val="20"/>
+                <w:szCs w:val="20"/>
                 <w:rtl/>
                 <w:lang w:val="en-US"/>
               </w:rPr>
@@ -5710,12 +5985,22 @@
                 <w:rFonts w:asciiTheme="minorBidi" w:hAnsiTheme="minorBidi"/>
                 <w:b w:val="0"/>
                 <w:bCs w:val="0"/>
-                <w:sz w:val="24"/>
-                <w:szCs w:val="24"/>
-                <w:lang w:val="en-US"/>
-              </w:rPr>
-              <w:lastRenderedPageBreak/>
-              <w:t>0.625</w:t>
+                <w:sz w:val="20"/>
+                <w:szCs w:val="20"/>
+                <w:lang w:val="en-US"/>
+              </w:rPr>
+              <w:t>0.62</w:t>
+            </w:r>
+            <w:r>
+              <w:rPr>
+                <w:rFonts w:asciiTheme="minorBidi" w:hAnsiTheme="minorBidi"/>
+                <w:b w:val="0"/>
+                <w:bCs w:val="0"/>
+                <w:sz w:val="20"/>
+                <w:szCs w:val="20"/>
+                <w:lang w:val="en-US"/>
+              </w:rPr>
+              <w:t>1</w:t>
             </w:r>
           </w:p>
         </w:tc>
@@ -5730,8 +6015,8 @@
               <w:cnfStyle w:val="000000100000" w:firstRow="0" w:lastRow="0" w:firstColumn="0" w:lastColumn="0" w:oddVBand="0" w:evenVBand="0" w:oddHBand="1" w:evenHBand="0" w:firstRowFirstColumn="0" w:firstRowLastColumn="0" w:lastRowFirstColumn="0" w:lastRowLastColumn="0"/>
               <w:rPr>
                 <w:rFonts w:asciiTheme="minorBidi" w:hAnsiTheme="minorBidi"/>
-                <w:sz w:val="24"/>
-                <w:szCs w:val="24"/>
+                <w:sz w:val="20"/>
+                <w:szCs w:val="20"/>
                 <w:rtl/>
                 <w:lang w:val="en-US"/>
               </w:rPr>
@@ -5739,8 +6024,8 @@
             <w:r>
               <w:rPr>
                 <w:rFonts w:asciiTheme="minorBidi" w:hAnsiTheme="minorBidi"/>
-                <w:sz w:val="24"/>
-                <w:szCs w:val="24"/>
+                <w:sz w:val="20"/>
+                <w:szCs w:val="20"/>
                 <w:lang w:val="en-US"/>
               </w:rPr>
               <w:t>Layers: 5</w:t>
@@ -5753,16 +6038,16 @@
               <w:cnfStyle w:val="000000100000" w:firstRow="0" w:lastRow="0" w:firstColumn="0" w:lastColumn="0" w:oddVBand="0" w:evenVBand="0" w:oddHBand="1" w:evenHBand="0" w:firstRowFirstColumn="0" w:firstRowLastColumn="0" w:lastRowFirstColumn="0" w:lastRowLastColumn="0"/>
               <w:rPr>
                 <w:rFonts w:asciiTheme="minorBidi" w:hAnsiTheme="minorBidi"/>
-                <w:sz w:val="24"/>
-                <w:szCs w:val="24"/>
+                <w:sz w:val="20"/>
+                <w:szCs w:val="20"/>
                 <w:lang w:val="en-US"/>
               </w:rPr>
             </w:pPr>
             <w:r>
               <w:rPr>
                 <w:rFonts w:asciiTheme="minorBidi" w:hAnsiTheme="minorBidi"/>
-                <w:sz w:val="24"/>
-                <w:szCs w:val="24"/>
+                <w:sz w:val="20"/>
+                <w:szCs w:val="20"/>
                 <w:lang w:val="en-US"/>
               </w:rPr>
               <w:t>Epochs: 150</w:t>
@@ -5775,16 +6060,16 @@
               <w:cnfStyle w:val="000000100000" w:firstRow="0" w:lastRow="0" w:firstColumn="0" w:lastColumn="0" w:oddVBand="0" w:evenVBand="0" w:oddHBand="1" w:evenHBand="0" w:firstRowFirstColumn="0" w:firstRowLastColumn="0" w:lastRowFirstColumn="0" w:lastRowLastColumn="0"/>
               <w:rPr>
                 <w:rFonts w:asciiTheme="minorBidi" w:hAnsiTheme="minorBidi"/>
-                <w:sz w:val="24"/>
-                <w:szCs w:val="24"/>
+                <w:sz w:val="20"/>
+                <w:szCs w:val="20"/>
                 <w:lang w:val="en-US"/>
               </w:rPr>
             </w:pPr>
             <w:r>
               <w:rPr>
                 <w:rFonts w:asciiTheme="minorBidi" w:hAnsiTheme="minorBidi"/>
-                <w:sz w:val="24"/>
-                <w:szCs w:val="24"/>
+                <w:sz w:val="20"/>
+                <w:szCs w:val="20"/>
                 <w:lang w:val="en-US"/>
               </w:rPr>
               <w:t>Batch size: 1</w:t>
@@ -5797,8 +6082,8 @@
               <w:cnfStyle w:val="000000100000" w:firstRow="0" w:lastRow="0" w:firstColumn="0" w:lastColumn="0" w:oddVBand="0" w:evenVBand="0" w:oddHBand="1" w:evenHBand="0" w:firstRowFirstColumn="0" w:firstRowLastColumn="0" w:lastRowFirstColumn="0" w:lastRowLastColumn="0"/>
               <w:rPr>
                 <w:rFonts w:asciiTheme="minorBidi" w:hAnsiTheme="minorBidi"/>
-                <w:sz w:val="24"/>
-                <w:szCs w:val="24"/>
+                <w:sz w:val="20"/>
+                <w:szCs w:val="20"/>
                 <w:rtl/>
                 <w:lang w:val="en-US"/>
               </w:rPr>
@@ -5806,8 +6091,8 @@
             <w:r>
               <w:rPr>
                 <w:rFonts w:asciiTheme="minorBidi" w:hAnsiTheme="minorBidi"/>
-                <w:sz w:val="24"/>
-                <w:szCs w:val="24"/>
+                <w:sz w:val="20"/>
+                <w:szCs w:val="20"/>
                 <w:lang w:val="en-US"/>
               </w:rPr>
               <w:t>Learning rate: 0.01</w:t>
@@ -5832,8 +6117,8 @@
                 <w:rFonts w:asciiTheme="minorBidi" w:hAnsiTheme="minorBidi"/>
                 <w:b w:val="0"/>
                 <w:bCs w:val="0"/>
-                <w:sz w:val="24"/>
-                <w:szCs w:val="24"/>
+                <w:sz w:val="20"/>
+                <w:szCs w:val="20"/>
                 <w:rtl/>
                 <w:lang w:val="en-US"/>
               </w:rPr>
@@ -5843,11 +6128,22 @@
                 <w:rFonts w:asciiTheme="minorBidi" w:hAnsiTheme="minorBidi"/>
                 <w:b w:val="0"/>
                 <w:bCs w:val="0"/>
-                <w:sz w:val="24"/>
-                <w:szCs w:val="24"/>
-                <w:lang w:val="en-US"/>
-              </w:rPr>
-              <w:t>0.618</w:t>
+                <w:sz w:val="20"/>
+                <w:szCs w:val="20"/>
+                <w:lang w:val="en-US"/>
+              </w:rPr>
+              <w:t>0.</w:t>
+            </w:r>
+            <w:r>
+              <w:rPr>
+                <w:rFonts w:asciiTheme="minorBidi" w:hAnsiTheme="minorBidi"/>
+                <w:b w:val="0"/>
+                <w:bCs w:val="0"/>
+                <w:sz w:val="20"/>
+                <w:szCs w:val="20"/>
+                <w:lang w:val="en-US"/>
+              </w:rPr>
+              <w:t>608</w:t>
             </w:r>
           </w:p>
         </w:tc>
@@ -5862,16 +6158,16 @@
               <w:cnfStyle w:val="000000000000" w:firstRow="0" w:lastRow="0" w:firstColumn="0" w:lastColumn="0" w:oddVBand="0" w:evenVBand="0" w:oddHBand="0" w:evenHBand="0" w:firstRowFirstColumn="0" w:firstRowLastColumn="0" w:lastRowFirstColumn="0" w:lastRowLastColumn="0"/>
               <w:rPr>
                 <w:rFonts w:asciiTheme="minorBidi" w:hAnsiTheme="minorBidi"/>
-                <w:sz w:val="24"/>
-                <w:szCs w:val="24"/>
+                <w:sz w:val="20"/>
+                <w:szCs w:val="20"/>
                 <w:lang w:val="en-US"/>
               </w:rPr>
             </w:pPr>
             <w:r>
               <w:rPr>
                 <w:rFonts w:asciiTheme="minorBidi" w:hAnsiTheme="minorBidi"/>
-                <w:sz w:val="24"/>
-                <w:szCs w:val="24"/>
+                <w:sz w:val="20"/>
+                <w:szCs w:val="20"/>
                 <w:lang w:val="en-US"/>
               </w:rPr>
               <w:t>Layers: 7</w:t>
@@ -5884,19 +6180,28 @@
               <w:cnfStyle w:val="000000000000" w:firstRow="0" w:lastRow="0" w:firstColumn="0" w:lastColumn="0" w:oddVBand="0" w:evenVBand="0" w:oddHBand="0" w:evenHBand="0" w:firstRowFirstColumn="0" w:firstRowLastColumn="0" w:lastRowFirstColumn="0" w:lastRowLastColumn="0"/>
               <w:rPr>
                 <w:rFonts w:asciiTheme="minorBidi" w:hAnsiTheme="minorBidi"/>
-                <w:sz w:val="24"/>
-                <w:szCs w:val="24"/>
+                <w:sz w:val="20"/>
+                <w:szCs w:val="20"/>
                 <w:lang w:val="en-US"/>
               </w:rPr>
             </w:pPr>
             <w:r>
               <w:rPr>
                 <w:rFonts w:asciiTheme="minorBidi" w:hAnsiTheme="minorBidi"/>
-                <w:sz w:val="24"/>
-                <w:szCs w:val="24"/>
-                <w:lang w:val="en-US"/>
-              </w:rPr>
-              <w:t>Epochs: 50</w:t>
+                <w:sz w:val="20"/>
+                <w:szCs w:val="20"/>
+                <w:lang w:val="en-US"/>
+              </w:rPr>
+              <w:t xml:space="preserve">Epochs: </w:t>
+            </w:r>
+            <w:r>
+              <w:rPr>
+                <w:rFonts w:asciiTheme="minorBidi" w:hAnsiTheme="minorBidi"/>
+                <w:sz w:val="20"/>
+                <w:szCs w:val="20"/>
+                <w:lang w:val="en-US"/>
+              </w:rPr>
+              <w:t>150</w:t>
             </w:r>
           </w:p>
           <w:p>
@@ -5906,19 +6211,28 @@
               <w:cnfStyle w:val="000000000000" w:firstRow="0" w:lastRow="0" w:firstColumn="0" w:lastColumn="0" w:oddVBand="0" w:evenVBand="0" w:oddHBand="0" w:evenHBand="0" w:firstRowFirstColumn="0" w:firstRowLastColumn="0" w:lastRowFirstColumn="0" w:lastRowLastColumn="0"/>
               <w:rPr>
                 <w:rFonts w:asciiTheme="minorBidi" w:hAnsiTheme="minorBidi"/>
-                <w:sz w:val="24"/>
-                <w:szCs w:val="24"/>
+                <w:sz w:val="20"/>
+                <w:szCs w:val="20"/>
                 <w:lang w:val="en-US"/>
               </w:rPr>
             </w:pPr>
             <w:r>
               <w:rPr>
                 <w:rFonts w:asciiTheme="minorBidi" w:hAnsiTheme="minorBidi"/>
-                <w:sz w:val="24"/>
-                <w:szCs w:val="24"/>
-                <w:lang w:val="en-US"/>
-              </w:rPr>
-              <w:t>Batch size: 15</w:t>
+                <w:sz w:val="20"/>
+                <w:szCs w:val="20"/>
+                <w:lang w:val="en-US"/>
+              </w:rPr>
+              <w:t xml:space="preserve">Batch size: </w:t>
+            </w:r>
+            <w:r>
+              <w:rPr>
+                <w:rFonts w:asciiTheme="minorBidi" w:hAnsiTheme="minorBidi"/>
+                <w:sz w:val="20"/>
+                <w:szCs w:val="20"/>
+                <w:lang w:val="en-US"/>
+              </w:rPr>
+              <w:t>1</w:t>
             </w:r>
           </w:p>
           <w:p>
@@ -5928,16 +6242,16 @@
               <w:cnfStyle w:val="000000000000" w:firstRow="0" w:lastRow="0" w:firstColumn="0" w:lastColumn="0" w:oddVBand="0" w:evenVBand="0" w:oddHBand="0" w:evenHBand="0" w:firstRowFirstColumn="0" w:firstRowLastColumn="0" w:lastRowFirstColumn="0" w:lastRowLastColumn="0"/>
               <w:rPr>
                 <w:rFonts w:asciiTheme="minorBidi" w:hAnsiTheme="minorBidi"/>
-                <w:sz w:val="24"/>
-                <w:szCs w:val="24"/>
+                <w:sz w:val="20"/>
+                <w:szCs w:val="20"/>
                 <w:lang w:val="en-US"/>
               </w:rPr>
             </w:pPr>
             <w:r>
               <w:rPr>
                 <w:rFonts w:asciiTheme="minorBidi" w:hAnsiTheme="minorBidi"/>
-                <w:sz w:val="24"/>
-                <w:szCs w:val="24"/>
+                <w:sz w:val="20"/>
+                <w:szCs w:val="20"/>
                 <w:lang w:val="en-US"/>
               </w:rPr>
               <w:t>Learning rate: 0.01</w:t>
@@ -6051,6 +6365,73 @@
           <w:bCs/>
           <w:sz w:val="32"/>
           <w:szCs w:val="32"/>
+          <w:lang w:val="en-US"/>
+        </w:rPr>
+      </w:pPr>
+    </w:p>
+    <w:p>
+      <w:pPr>
+        <w:bidi/>
+        <w:rPr>
+          <w:rFonts w:asciiTheme="minorBidi" w:hAnsiTheme="minorBidi" w:hint="cs"/>
+          <w:sz w:val="24"/>
+          <w:szCs w:val="24"/>
+          <w:rtl/>
+          <w:lang w:val="en-US"/>
+        </w:rPr>
+      </w:pPr>
+      <w:r>
+        <w:rPr>
+          <w:rFonts w:asciiTheme="minorBidi" w:hAnsiTheme="minorBidi" w:hint="cs"/>
+          <w:sz w:val="24"/>
+          <w:szCs w:val="24"/>
+          <w:u w:val="single"/>
+          <w:rtl/>
+          <w:lang w:val="en-US"/>
+        </w:rPr>
+        <w:t xml:space="preserve">רשת הנוירונים </w:t>
+      </w:r>
+      <w:r>
+        <w:rPr>
+          <w:rFonts w:asciiTheme="minorBidi" w:hAnsiTheme="minorBidi" w:hint="cs"/>
+          <w:sz w:val="24"/>
+          <w:szCs w:val="24"/>
+          <w:u w:val="single"/>
+          <w:rtl/>
+          <w:lang w:val="en-US"/>
+        </w:rPr>
+        <w:t xml:space="preserve">של </w:t>
+      </w:r>
+      <w:r>
+        <w:rPr>
+          <w:rFonts w:asciiTheme="minorBidi" w:hAnsiTheme="minorBidi"/>
+          <w:sz w:val="24"/>
+          <w:szCs w:val="24"/>
+          <w:u w:val="single"/>
+          <w:lang w:val="en-US"/>
+        </w:rPr>
+        <w:t>pytorch</w:t>
+      </w:r>
+      <w:r>
+        <w:rPr>
+          <w:rFonts w:asciiTheme="minorBidi" w:hAnsiTheme="minorBidi" w:hint="cs"/>
+          <w:sz w:val="24"/>
+          <w:szCs w:val="24"/>
+          <w:u w:val="single"/>
+          <w:rtl/>
+          <w:lang w:val="en-US"/>
+        </w:rPr>
+        <w:t>:</w:t>
+      </w:r>
+    </w:p>
+    <w:p>
+      <w:pPr>
+        <w:bidi/>
+        <w:rPr>
+          <w:rFonts w:asciiTheme="minorBidi" w:hAnsiTheme="minorBidi"/>
+          <w:sz w:val="24"/>
+          <w:szCs w:val="24"/>
+          <w:lang w:val="en-US"/>
         </w:rPr>
       </w:pPr>
     </w:p>
@@ -6063,54 +6444,8 @@
           <w:bCs/>
           <w:sz w:val="32"/>
           <w:szCs w:val="32"/>
-          <w:lang w:val="en-US"/>
-        </w:rPr>
-      </w:pPr>
-    </w:p>
-    <w:p>
-      <w:pPr>
-        <w:bidi/>
-        <w:rPr>
-          <w:rFonts w:asciiTheme="minorBidi" w:hAnsiTheme="minorBidi" w:hint="cs"/>
-          <w:rtl/>
-          <w:lang w:val="en-US"/>
-        </w:rPr>
-      </w:pPr>
-      <w:r>
-        <w:rPr>
-          <w:rFonts w:asciiTheme="minorBidi" w:hAnsiTheme="minorBidi" w:hint="cs"/>
-          <w:u w:val="single"/>
-          <w:rtl/>
-          <w:lang w:val="en-US"/>
-        </w:rPr>
-        <w:t xml:space="preserve">רשת הנוירונים </w:t>
-      </w:r>
-      <w:r>
-        <w:rPr>
-          <w:rFonts w:asciiTheme="minorBidi" w:hAnsiTheme="minorBidi" w:hint="cs"/>
-          <w:u w:val="single"/>
-          <w:rtl/>
-          <w:lang w:val="en-US"/>
-        </w:rPr>
-        <w:t xml:space="preserve">של </w:t>
-      </w:r>
-      <w:r>
-        <w:rPr>
-          <w:rFonts w:asciiTheme="minorBidi" w:hAnsiTheme="minorBidi"/>
-          <w:u w:val="single"/>
-          <w:lang w:val="en-US"/>
-        </w:rPr>
-        <w:t>pytorch</w:t>
-      </w:r>
-      <w:r>
-        <w:rPr>
-          <w:rFonts w:asciiTheme="minorBidi" w:hAnsiTheme="minorBidi" w:hint="cs"/>
-          <w:u w:val="single"/>
-          <w:rtl/>
-          <w:lang w:val="en-US"/>
-        </w:rPr>
-        <w:t>:</w:t>
-      </w:r>
+        </w:rPr>
+      </w:pPr>
     </w:p>
     <w:p>
       <w:pPr>
@@ -6121,7 +6456,6 @@
           <w:bCs/>
           <w:sz w:val="32"/>
           <w:szCs w:val="32"/>
-          <w:lang w:val="en-US"/>
         </w:rPr>
       </w:pPr>
     </w:p>
@@ -6194,20 +6528,20 @@
           <w:bCs/>
           <w:sz w:val="32"/>
           <w:szCs w:val="32"/>
-          <w:rtl/>
-        </w:rPr>
-      </w:pPr>
-      <w:r>
+        </w:rPr>
+      </w:pPr>
+    </w:p>
+    <w:p>
+      <w:pPr>
+        <w:bidi/>
         <w:rPr>
           <w:rFonts w:asciiTheme="minorBidi" w:hAnsiTheme="minorBidi"/>
           <w:b/>
           <w:bCs/>
           <w:sz w:val="32"/>
           <w:szCs w:val="32"/>
-          <w:rtl/>
-        </w:rPr>
-        <w:t>רפלקציה</w:t>
-      </w:r>
+        </w:rPr>
+      </w:pPr>
     </w:p>
     <w:p>
       <w:pPr>
@@ -6290,17 +6624,323 @@
           <w:szCs w:val="32"/>
           <w:rtl/>
         </w:rPr>
+        <w:lastRenderedPageBreak/>
+        <w:t>רפלקציה</w:t>
+      </w:r>
+    </w:p>
+    <w:p>
+      <w:pPr>
+        <w:bidi/>
+        <w:rPr>
+          <w:rFonts w:asciiTheme="minorBidi" w:hAnsiTheme="minorBidi"/>
+          <w:b/>
+          <w:bCs/>
+          <w:sz w:val="32"/>
+          <w:szCs w:val="32"/>
+        </w:rPr>
+      </w:pPr>
+    </w:p>
+    <w:p>
+      <w:pPr>
+        <w:bidi/>
+        <w:rPr>
+          <w:rFonts w:asciiTheme="minorBidi" w:hAnsiTheme="minorBidi"/>
+          <w:b/>
+          <w:bCs/>
+          <w:sz w:val="32"/>
+          <w:szCs w:val="32"/>
+        </w:rPr>
+      </w:pPr>
+    </w:p>
+    <w:p>
+      <w:pPr>
+        <w:bidi/>
+        <w:rPr>
+          <w:rFonts w:asciiTheme="minorBidi" w:hAnsiTheme="minorBidi"/>
+          <w:b/>
+          <w:bCs/>
+          <w:sz w:val="32"/>
+          <w:szCs w:val="32"/>
+        </w:rPr>
+      </w:pPr>
+    </w:p>
+    <w:p>
+      <w:pPr>
+        <w:bidi/>
+        <w:rPr>
+          <w:rFonts w:asciiTheme="minorBidi" w:hAnsiTheme="minorBidi"/>
+          <w:b/>
+          <w:bCs/>
+          <w:sz w:val="32"/>
+          <w:szCs w:val="32"/>
+        </w:rPr>
+      </w:pPr>
+    </w:p>
+    <w:p>
+      <w:pPr>
+        <w:bidi/>
+        <w:rPr>
+          <w:rFonts w:asciiTheme="minorBidi" w:hAnsiTheme="minorBidi"/>
+          <w:b/>
+          <w:bCs/>
+          <w:sz w:val="32"/>
+          <w:szCs w:val="32"/>
+        </w:rPr>
+      </w:pPr>
+    </w:p>
+    <w:p>
+      <w:pPr>
+        <w:bidi/>
+        <w:rPr>
+          <w:rFonts w:asciiTheme="minorBidi" w:hAnsiTheme="minorBidi"/>
+          <w:b/>
+          <w:bCs/>
+          <w:sz w:val="32"/>
+          <w:szCs w:val="32"/>
+        </w:rPr>
+      </w:pPr>
+    </w:p>
+    <w:p>
+      <w:pPr>
+        <w:bidi/>
+        <w:rPr>
+          <w:rFonts w:asciiTheme="minorBidi" w:hAnsiTheme="minorBidi"/>
+          <w:b/>
+          <w:bCs/>
+          <w:sz w:val="32"/>
+          <w:szCs w:val="32"/>
+        </w:rPr>
+      </w:pPr>
+    </w:p>
+    <w:p>
+      <w:pPr>
+        <w:bidi/>
+        <w:rPr>
+          <w:rFonts w:asciiTheme="minorBidi" w:hAnsiTheme="minorBidi"/>
+          <w:b/>
+          <w:bCs/>
+          <w:sz w:val="32"/>
+          <w:szCs w:val="32"/>
+        </w:rPr>
+      </w:pPr>
+    </w:p>
+    <w:p>
+      <w:pPr>
+        <w:bidi/>
+        <w:rPr>
+          <w:rFonts w:asciiTheme="minorBidi" w:hAnsiTheme="minorBidi"/>
+          <w:b/>
+          <w:bCs/>
+          <w:sz w:val="32"/>
+          <w:szCs w:val="32"/>
+        </w:rPr>
+      </w:pPr>
+    </w:p>
+    <w:p>
+      <w:pPr>
+        <w:bidi/>
+        <w:rPr>
+          <w:rFonts w:asciiTheme="minorBidi" w:hAnsiTheme="minorBidi"/>
+          <w:b/>
+          <w:bCs/>
+          <w:sz w:val="32"/>
+          <w:szCs w:val="32"/>
+        </w:rPr>
+      </w:pPr>
+    </w:p>
+    <w:p>
+      <w:pPr>
+        <w:bidi/>
+        <w:rPr>
+          <w:rFonts w:asciiTheme="minorBidi" w:hAnsiTheme="minorBidi"/>
+          <w:b/>
+          <w:bCs/>
+          <w:sz w:val="32"/>
+          <w:szCs w:val="32"/>
+        </w:rPr>
+      </w:pPr>
+    </w:p>
+    <w:p>
+      <w:pPr>
+        <w:bidi/>
+        <w:rPr>
+          <w:rFonts w:asciiTheme="minorBidi" w:hAnsiTheme="minorBidi"/>
+          <w:b/>
+          <w:bCs/>
+          <w:sz w:val="32"/>
+          <w:szCs w:val="32"/>
+        </w:rPr>
+      </w:pPr>
+    </w:p>
+    <w:p>
+      <w:pPr>
+        <w:bidi/>
+        <w:rPr>
+          <w:rFonts w:asciiTheme="minorBidi" w:hAnsiTheme="minorBidi"/>
+          <w:b/>
+          <w:bCs/>
+          <w:sz w:val="32"/>
+          <w:szCs w:val="32"/>
+        </w:rPr>
+      </w:pPr>
+    </w:p>
+    <w:p>
+      <w:pPr>
+        <w:bidi/>
+        <w:rPr>
+          <w:rFonts w:asciiTheme="minorBidi" w:hAnsiTheme="minorBidi"/>
+          <w:b/>
+          <w:bCs/>
+          <w:sz w:val="32"/>
+          <w:szCs w:val="32"/>
+        </w:rPr>
+      </w:pPr>
+    </w:p>
+    <w:p>
+      <w:pPr>
+        <w:bidi/>
+        <w:rPr>
+          <w:rFonts w:asciiTheme="minorBidi" w:hAnsiTheme="minorBidi"/>
+          <w:b/>
+          <w:bCs/>
+          <w:sz w:val="32"/>
+          <w:szCs w:val="32"/>
+        </w:rPr>
+      </w:pPr>
+    </w:p>
+    <w:p>
+      <w:pPr>
+        <w:bidi/>
+        <w:rPr>
+          <w:rFonts w:asciiTheme="minorBidi" w:hAnsiTheme="minorBidi"/>
+          <w:b/>
+          <w:bCs/>
+          <w:sz w:val="32"/>
+          <w:szCs w:val="32"/>
+        </w:rPr>
+      </w:pPr>
+    </w:p>
+    <w:p>
+      <w:pPr>
+        <w:bidi/>
+        <w:rPr>
+          <w:rFonts w:asciiTheme="minorBidi" w:hAnsiTheme="minorBidi"/>
+          <w:b/>
+          <w:bCs/>
+          <w:sz w:val="32"/>
+          <w:szCs w:val="32"/>
+        </w:rPr>
+      </w:pPr>
+    </w:p>
+    <w:p>
+      <w:pPr>
+        <w:bidi/>
+        <w:rPr>
+          <w:rFonts w:asciiTheme="minorBidi" w:hAnsiTheme="minorBidi"/>
+          <w:b/>
+          <w:bCs/>
+          <w:sz w:val="32"/>
+          <w:szCs w:val="32"/>
+        </w:rPr>
+      </w:pPr>
+    </w:p>
+    <w:p>
+      <w:pPr>
+        <w:bidi/>
+        <w:rPr>
+          <w:rFonts w:asciiTheme="minorBidi" w:hAnsiTheme="minorBidi"/>
+          <w:b/>
+          <w:bCs/>
+          <w:sz w:val="32"/>
+          <w:szCs w:val="32"/>
+        </w:rPr>
+      </w:pPr>
+    </w:p>
+    <w:p>
+      <w:pPr>
+        <w:bidi/>
+        <w:rPr>
+          <w:rFonts w:asciiTheme="minorBidi" w:hAnsiTheme="minorBidi"/>
+          <w:b/>
+          <w:bCs/>
+          <w:sz w:val="32"/>
+          <w:szCs w:val="32"/>
+        </w:rPr>
+      </w:pPr>
+    </w:p>
+    <w:p>
+      <w:pPr>
+        <w:bidi/>
+        <w:rPr>
+          <w:rFonts w:asciiTheme="minorBidi" w:hAnsiTheme="minorBidi"/>
+          <w:b/>
+          <w:bCs/>
+          <w:sz w:val="32"/>
+          <w:szCs w:val="32"/>
+        </w:rPr>
+      </w:pPr>
+    </w:p>
+    <w:p>
+      <w:pPr>
+        <w:bidi/>
+        <w:rPr>
+          <w:rFonts w:asciiTheme="minorBidi" w:hAnsiTheme="minorBidi"/>
+          <w:b/>
+          <w:bCs/>
+          <w:sz w:val="32"/>
+          <w:szCs w:val="32"/>
+        </w:rPr>
+      </w:pPr>
+    </w:p>
+    <w:p>
+      <w:pPr>
+        <w:bidi/>
+        <w:rPr>
+          <w:rFonts w:asciiTheme="minorBidi" w:hAnsiTheme="minorBidi"/>
+          <w:b/>
+          <w:bCs/>
+          <w:sz w:val="32"/>
+          <w:szCs w:val="32"/>
+        </w:rPr>
+      </w:pPr>
+    </w:p>
+    <w:p>
+      <w:pPr>
+        <w:bidi/>
+        <w:rPr>
+          <w:rFonts w:asciiTheme="minorBidi" w:hAnsiTheme="minorBidi"/>
+          <w:b/>
+          <w:bCs/>
+          <w:sz w:val="32"/>
+          <w:szCs w:val="32"/>
+          <w:lang w:val="en-US"/>
+        </w:rPr>
+      </w:pPr>
+    </w:p>
+    <w:p>
+      <w:pPr>
+        <w:bidi/>
+        <w:rPr>
+          <w:rFonts w:asciiTheme="minorBidi" w:hAnsiTheme="minorBidi"/>
+          <w:b/>
+          <w:bCs/>
+          <w:sz w:val="32"/>
+          <w:szCs w:val="32"/>
+          <w:rtl/>
+        </w:rPr>
+      </w:pPr>
+      <w:r>
+        <w:rPr>
+          <w:rFonts w:asciiTheme="minorBidi" w:hAnsiTheme="minorBidi"/>
+          <w:b/>
+          <w:bCs/>
+          <w:sz w:val="32"/>
+          <w:szCs w:val="32"/>
+          <w:rtl/>
+        </w:rPr>
+        <w:lastRenderedPageBreak/>
         <w:t>קישורים</w:t>
       </w:r>
-    </w:p>
-    <w:p>
-      <w:pPr>
-        <w:bidi/>
-        <w:rPr>
-          <w:rFonts w:asciiTheme="minorBidi" w:hAnsiTheme="minorBidi"/>
-          <w:rtl/>
-        </w:rPr>
-      </w:pPr>
     </w:p>
     <w:p>
       <w:pPr>
@@ -6346,7 +6986,6 @@
           <w:rtl/>
           <w:lang w:val="en-US"/>
         </w:rPr>
-        <w:lastRenderedPageBreak/>
         <w:t xml:space="preserve"> </w:t>
       </w:r>
       <w:hyperlink r:id="rId12" w:history="1">
@@ -6413,9 +7052,48 @@
           <w:lang w:val="en-US"/>
         </w:rPr>
       </w:pPr>
+      <w:r>
+        <w:rPr>
+          <w:rFonts w:asciiTheme="minorBidi" w:hAnsiTheme="minorBidi"/>
+          <w:sz w:val="24"/>
+          <w:szCs w:val="24"/>
+          <w:lang w:val="en-US"/>
+        </w:rPr>
+        <w:t>Pytorch linear layer</w:t>
+      </w:r>
+      <w:r>
+        <w:rPr>
+          <w:rFonts w:asciiTheme="minorBidi" w:hAnsiTheme="minorBidi" w:hint="cs"/>
+          <w:sz w:val="24"/>
+          <w:szCs w:val="24"/>
+          <w:rtl/>
+          <w:lang w:val="en-US"/>
+        </w:rPr>
+        <w:t xml:space="preserve">: </w:t>
+      </w:r>
+      <w:hyperlink r:id="rId14" w:anchor="torch.nn.Linear" w:history="1">
+        <w:r>
+          <w:rPr>
+            <w:rStyle w:val="Hyperlink"/>
+          </w:rPr>
+          <w:t>Linear — PyTorch 1.8.1 do</w:t>
+        </w:r>
+        <w:r>
+          <w:rPr>
+            <w:rStyle w:val="Hyperlink"/>
+          </w:rPr>
+          <w:t>c</w:t>
+        </w:r>
+        <w:r>
+          <w:rPr>
+            <w:rStyle w:val="Hyperlink"/>
+          </w:rPr>
+          <w:t>umentation</w:t>
+        </w:r>
+      </w:hyperlink>
     </w:p>
     <w:sectPr>
-      <w:footerReference w:type="default" r:id="rId14"/>
+      <w:footerReference w:type="default" r:id="rId15"/>
       <w:pgSz w:w="11906" w:h="16838"/>
       <w:pgMar w:top="1440" w:right="1440" w:bottom="1440" w:left="1440" w:header="708" w:footer="708" w:gutter="0"/>
       <w:cols w:space="708"/>
@@ -7894,6 +8572,18 @@
       </w:tcPr>
     </w:tblStylePr>
   </w:style>
+  <w:style w:type="character" w:styleId="FollowedHyperlink">
+    <w:name w:val="FollowedHyperlink"/>
+    <w:basedOn w:val="DefaultParagraphFont"/>
+    <w:uiPriority w:val="99"/>
+    <w:semiHidden/>
+    <w:unhideWhenUsed/>
+    <w:rsid w:val="00FE182A"/>
+    <w:rPr>
+      <w:color w:val="954F72" w:themeColor="followedHyperlink"/>
+      <w:u w:val="single"/>
+    </w:rPr>
+  </w:style>
 </w:styles>
 </file>
 

</xml_diff>